<commit_message>
Added variable "sti-dir" to cater for css-file in other directory
</commit_message>
<xml_diff>
--- a/EHFInvoice/2.0/StylesheetDocumentation.docx
+++ b/EHFInvoice/2.0/StylesheetDocumentation.docx
@@ -1,10 +1,10 @@
 
 <file path=word/document.xml><?xml version="1.0" encoding="utf-8"?>
-<w:document xmlns:wpc="http://schemas.microsoft.com/office/word/2010/wordprocessingCanvas" xmlns:mc="http://schemas.openxmlformats.org/markup-compatibility/2006" xmlns:o="urn:schemas-microsoft-com:office:office" xmlns:r="http://schemas.openxmlformats.org/officeDocument/2006/relationships" xmlns:m="http://schemas.openxmlformats.org/officeDocument/2006/math" xmlns:v="urn:schemas-microsoft-com:vml" xmlns:wp14="http://schemas.microsoft.com/office/word/2010/wordprocessingDrawing" xmlns:wp="http://schemas.openxmlformats.org/drawingml/2006/wordprocessingDrawing" xmlns:w10="urn:schemas-microsoft-com:office:word" xmlns:w="http://schemas.openxmlformats.org/wordprocessingml/2006/main" xmlns:w14="http://schemas.microsoft.com/office/word/2010/wordml" xmlns:w15="http://schemas.microsoft.com/office/word/2012/wordml" xmlns:wpg="http://schemas.microsoft.com/office/word/2010/wordprocessingGroup" xmlns:wpi="http://schemas.microsoft.com/office/word/2010/wordprocessingInk" xmlns:wne="http://schemas.microsoft.com/office/word/2006/wordml" xmlns:wps="http://schemas.microsoft.com/office/word/2010/wordprocessingShape" mc:Ignorable="w14 w15 wp14">
+<w:document xmlns:wpc="http://schemas.microsoft.com/office/word/2010/wordprocessingCanvas" xmlns:mo="http://schemas.microsoft.com/office/mac/office/2008/main" xmlns:mc="http://schemas.openxmlformats.org/markup-compatibility/2006" xmlns:mv="urn:schemas-microsoft-com:mac:vml" xmlns:o="urn:schemas-microsoft-com:office:office" xmlns:r="http://schemas.openxmlformats.org/officeDocument/2006/relationships" xmlns:m="http://schemas.openxmlformats.org/officeDocument/2006/math" xmlns:v="urn:schemas-microsoft-com:vml" xmlns:wp14="http://schemas.microsoft.com/office/word/2010/wordprocessingDrawing" xmlns:wp="http://schemas.openxmlformats.org/drawingml/2006/wordprocessingDrawing" xmlns:w10="urn:schemas-microsoft-com:office:word" xmlns:w="http://schemas.openxmlformats.org/wordprocessingml/2006/main" xmlns:w14="http://schemas.microsoft.com/office/word/2010/wordml" xmlns:wpg="http://schemas.microsoft.com/office/word/2010/wordprocessingGroup" xmlns:wpi="http://schemas.microsoft.com/office/word/2010/wordprocessingInk" xmlns:wne="http://schemas.microsoft.com/office/word/2006/wordml" xmlns:wps="http://schemas.microsoft.com/office/word/2010/wordprocessingShape" mc:Ignorable="w14 wp14">
   <w:body>
     <w:p>
       <w:pPr>
-        <w:pStyle w:val="Title"/>
+        <w:pStyle w:val="Tittel"/>
         <w:jc w:val="center"/>
       </w:pPr>
       <w:r>
@@ -25,7 +25,6 @@
       <w:proofErr w:type="spellEnd"/>
     </w:p>
     <w:p>
-      <w:proofErr w:type="gramStart"/>
       <w:r>
         <w:t xml:space="preserve">The </w:t>
       </w:r>
@@ -35,59 +34,55 @@
       </w:r>
       <w:proofErr w:type="spellEnd"/>
       <w:r>
-        <w:t xml:space="preserve"> is dynamic, and will show all elements sent on an EHF Invoice or </w:t>
+        <w:t xml:space="preserve"> is dynamic, and will show all elements sent on an EHF Invoice or Credit</w:t>
+      </w:r>
+      <w:r>
+        <w:t xml:space="preserve"> </w:t>
+      </w:r>
+      <w:r>
+        <w:t xml:space="preserve">note. If elements are not present in the xml-file they will not display on the </w:t>
       </w:r>
       <w:proofErr w:type="spellStart"/>
       <w:r>
-        <w:t>Creditnote</w:t>
+        <w:t>stylesheet</w:t>
       </w:r>
       <w:proofErr w:type="spellEnd"/>
       <w:r>
-        <w:t>.</w:t>
-      </w:r>
-      <w:proofErr w:type="gramEnd"/>
-      <w:r>
-        <w:t xml:space="preserve"> If elements are not present in the xml-file they will not display on the </w:t>
-      </w:r>
-      <w:proofErr w:type="spellStart"/>
-      <w:r>
-        <w:t>stylesheet</w:t>
-      </w:r>
-      <w:proofErr w:type="spellEnd"/>
-      <w:r>
         <w:t>, neither will the associated heading/text.</w:t>
-      </w:r>
-      <w:bookmarkStart w:id="0" w:name="_GoBack"/>
-      <w:bookmarkEnd w:id="0"/>
-    </w:p>
-    <w:p/>
-    <w:p>
-      <w:r>
-        <w:t xml:space="preserve">The following </w:t>
-      </w:r>
-      <w:proofErr w:type="gramStart"/>
-      <w:r>
-        <w:t>files,</w:t>
-      </w:r>
-      <w:proofErr w:type="gramEnd"/>
-      <w:r>
-        <w:t xml:space="preserve"> must be </w:t>
-      </w:r>
-      <w:r>
-        <w:t xml:space="preserve">placed </w:t>
-      </w:r>
-      <w:r>
-        <w:t>in the same directory/folder as the EHF xml file:</w:t>
       </w:r>
     </w:p>
     <w:p>
+      <w:pPr>
+        <w:pStyle w:val="Overskrift1"/>
+      </w:pPr>
+      <w:r>
+        <w:t>Files used</w:t>
+      </w:r>
+    </w:p>
+    <w:p>
+      <w:pPr>
+        <w:spacing w:line="240" w:lineRule="auto"/>
+      </w:pPr>
+      <w:r>
+        <w:t xml:space="preserve">The </w:t>
+      </w:r>
+      <w:proofErr w:type="spellStart"/>
+      <w:r>
+        <w:t>stylesheet</w:t>
+      </w:r>
+      <w:proofErr w:type="spellEnd"/>
+      <w:r>
+        <w:t xml:space="preserve"> consists of the following 4 files:</w:t>
+      </w:r>
+    </w:p>
+    <w:p>
       <w:r>
         <w:rPr>
           <w:noProof/>
-          <w:lang w:eastAsia="en-GB"/>
+          <w:lang w:val="en-US" w:eastAsia="nb-NO"/>
         </w:rPr>
         <w:drawing>
-          <wp:inline distT="0" distB="0" distL="0" distR="0">
+          <wp:inline distT="0" distB="0" distL="0" distR="0" wp14:anchorId="23A0F704" wp14:editId="7131296B">
             <wp:extent cx="2466975" cy="1057275"/>
             <wp:effectExtent l="0" t="0" r="0" b="0"/>
             <wp:docPr id="2" name="Picture 2" descr="C:\Users\Siw\AppData\Local\Temp\SNAGHTMLa9dc0a1.PNG"/>
@@ -104,7 +99,7 @@
                     </pic:cNvPicPr>
                   </pic:nvPicPr>
                   <pic:blipFill>
-                    <a:blip r:embed="rId5">
+                    <a:blip r:embed="rId6">
                       <a:extLst>
                         <a:ext uri="{28A0092B-C50C-407E-A947-70E740481C1C}">
                           <a14:useLocalDpi xmlns:a14="http://schemas.microsoft.com/office/drawing/2010/main" val="0"/>
@@ -137,18 +132,199 @@
       </w:r>
     </w:p>
     <w:p>
-      <w:r>
-        <w:t>The xml-file must reference the Stylesheet_Full.xsl, like this:</w:t>
+      <w:pPr>
+        <w:pStyle w:val="Overskrift1"/>
+      </w:pPr>
+      <w:proofErr w:type="spellStart"/>
+      <w:r>
+        <w:t>CSS</w:t>
+      </w:r>
+      <w:proofErr w:type="spellEnd"/>
+      <w:r>
+        <w:t>-file</w:t>
       </w:r>
     </w:p>
     <w:p>
+      <w:pPr>
+        <w:spacing w:line="240" w:lineRule="auto"/>
+      </w:pPr>
+      <w:r>
+        <w:t>The path for the PEPPOL.CSS file is referenced in a variable</w:t>
+      </w:r>
+      <w:r>
+        <w:t xml:space="preserve"> named “</w:t>
+      </w:r>
+      <w:proofErr w:type="spellStart"/>
+      <w:r>
+        <w:t>sti-dir</w:t>
+      </w:r>
+      <w:proofErr w:type="spellEnd"/>
+      <w:r>
+        <w:t>” in Stylesheet_Full.xsl (1)</w:t>
+      </w:r>
+    </w:p>
+    <w:p>
       <w:r>
         <w:rPr>
           <w:noProof/>
-          <w:lang w:eastAsia="en-GB"/>
+          <w:lang w:val="en-US" w:eastAsia="nb-NO"/>
         </w:rPr>
         <w:drawing>
-          <wp:inline distT="0" distB="0" distL="0" distR="0">
+          <wp:inline distT="0" distB="0" distL="0" distR="0" wp14:anchorId="060EED54" wp14:editId="05B361F2">
+            <wp:extent cx="5388067" cy="3515172"/>
+            <wp:effectExtent l="0" t="0" r="0" b="0"/>
+            <wp:docPr id="4" name="Bilde 1"/>
+            <wp:cNvGraphicFramePr>
+              <a:graphicFrameLocks xmlns:a="http://schemas.openxmlformats.org/drawingml/2006/main" noChangeAspect="1"/>
+            </wp:cNvGraphicFramePr>
+            <a:graphic xmlns:a="http://schemas.openxmlformats.org/drawingml/2006/main">
+              <a:graphicData uri="http://schemas.openxmlformats.org/drawingml/2006/picture">
+                <pic:pic xmlns:pic="http://schemas.openxmlformats.org/drawingml/2006/picture">
+                  <pic:nvPicPr>
+                    <pic:cNvPr id="0" name="Picture 1"/>
+                    <pic:cNvPicPr>
+                      <a:picLocks noChangeAspect="1" noChangeArrowheads="1"/>
+                    </pic:cNvPicPr>
+                  </pic:nvPicPr>
+                  <pic:blipFill>
+                    <a:blip r:embed="rId7">
+                      <a:extLst>
+                        <a:ext uri="{28A0092B-C50C-407E-A947-70E740481C1C}">
+                          <a14:useLocalDpi xmlns:a14="http://schemas.microsoft.com/office/drawing/2010/main" val="0"/>
+                        </a:ext>
+                      </a:extLst>
+                    </a:blip>
+                    <a:srcRect/>
+                    <a:stretch>
+                      <a:fillRect/>
+                    </a:stretch>
+                  </pic:blipFill>
+                  <pic:spPr bwMode="auto">
+                    <a:xfrm>
+                      <a:off x="0" y="0"/>
+                      <a:ext cx="5388577" cy="3515505"/>
+                    </a:xfrm>
+                    <a:prstGeom prst="rect">
+                      <a:avLst/>
+                    </a:prstGeom>
+                    <a:noFill/>
+                    <a:ln>
+                      <a:noFill/>
+                    </a:ln>
+                  </pic:spPr>
+                </pic:pic>
+              </a:graphicData>
+            </a:graphic>
+          </wp:inline>
+        </w:drawing>
+      </w:r>
+    </w:p>
+    <w:p>
+      <w:pPr>
+        <w:spacing w:after="0" w:line="240" w:lineRule="auto"/>
+      </w:pPr>
+      <w:r>
+        <w:t>If the PEPPOL.CSS is placed in the same folder as Stylesheet_Full.xsl, the variable “</w:t>
+      </w:r>
+      <w:proofErr w:type="spellStart"/>
+      <w:r>
+        <w:t>sti-dir</w:t>
+      </w:r>
+      <w:proofErr w:type="spellEnd"/>
+      <w:r>
+        <w:t>” can be left empty.</w:t>
+      </w:r>
+      <w:r>
+        <w:t xml:space="preserve"> (2</w:t>
+      </w:r>
+      <w:proofErr w:type="gramStart"/>
+      <w:r>
+        <w:t xml:space="preserve">) </w:t>
+      </w:r>
+      <w:bookmarkStart w:id="0" w:name="_GoBack"/>
+      <w:bookmarkEnd w:id="0"/>
+      <w:r>
+        <w:t xml:space="preserve"> If</w:t>
+      </w:r>
+      <w:proofErr w:type="gramEnd"/>
+      <w:r>
+        <w:t xml:space="preserve"> however, there is a need to place the </w:t>
+      </w:r>
+      <w:proofErr w:type="spellStart"/>
+      <w:r>
+        <w:t>CSS</w:t>
+      </w:r>
+      <w:proofErr w:type="spellEnd"/>
+      <w:r>
+        <w:t xml:space="preserve">-file in another directory, </w:t>
+      </w:r>
+      <w:r>
+        <w:t xml:space="preserve">add the path to the directory where the </w:t>
+      </w:r>
+      <w:proofErr w:type="spellStart"/>
+      <w:r>
+        <w:t>CSS</w:t>
+      </w:r>
+      <w:proofErr w:type="spellEnd"/>
+      <w:r>
+        <w:t xml:space="preserve"> file is placed  (</w:t>
+      </w:r>
+      <w:r>
+        <w:t>e</w:t>
+      </w:r>
+      <w:r>
+        <w:t>xcluding the filename)</w:t>
+      </w:r>
+      <w:r>
+        <w:t xml:space="preserve">. </w:t>
+      </w:r>
+    </w:p>
+    <w:p>
+      <w:pPr>
+        <w:spacing w:after="0" w:line="240" w:lineRule="auto"/>
+      </w:pPr>
+      <w:r>
+        <w:t xml:space="preserve">Example of path:  </w:t>
+      </w:r>
+      <w:r>
+        <w:t>/Users/Test/</w:t>
+      </w:r>
+      <w:proofErr w:type="spellStart"/>
+      <w:r>
+        <w:t>EHF-Stylesheet</w:t>
+      </w:r>
+      <w:proofErr w:type="spellEnd"/>
+      <w:r>
+        <w:t>/Docs/</w:t>
+      </w:r>
+    </w:p>
+    <w:p>
+      <w:pPr>
+        <w:pStyle w:val="Overskrift1"/>
+      </w:pPr>
+      <w:r>
+        <w:lastRenderedPageBreak/>
+        <w:t xml:space="preserve">Referencing the </w:t>
+      </w:r>
+      <w:proofErr w:type="spellStart"/>
+      <w:r>
+        <w:t>stylesheet</w:t>
+      </w:r>
+      <w:proofErr w:type="spellEnd"/>
+    </w:p>
+    <w:p>
+      <w:r>
+        <w:t>The xml-file must reference the Stylesheet_Full.xsl, like this:</w:t>
+      </w:r>
+    </w:p>
+    <w:p>
+      <w:r>
+        <w:rPr>
+          <w:noProof/>
+          <w:lang w:val="en-US" w:eastAsia="nb-NO"/>
+        </w:rPr>
+        <w:drawing>
+          <wp:inline distT="0" distB="0" distL="0" distR="0" wp14:anchorId="4DC13DC1" wp14:editId="096B01D6">
             <wp:extent cx="5010150" cy="952500"/>
             <wp:effectExtent l="0" t="0" r="0" b="0"/>
             <wp:docPr id="1" name="Picture 1" descr="C:\Users\Siw\AppData\Local\Temp\SNAGHTMLa9b3051.PNG"/>
@@ -165,7 +341,7 @@
                     </pic:cNvPicPr>
                   </pic:nvPicPr>
                   <pic:blipFill>
-                    <a:blip r:embed="rId6">
+                    <a:blip r:embed="rId8">
                       <a:extLst>
                         <a:ext uri="{28A0092B-C50C-407E-A947-70E740481C1C}">
                           <a14:useLocalDpi xmlns:a14="http://schemas.microsoft.com/office/drawing/2010/main" val="0"/>
@@ -199,42 +375,45 @@
     </w:p>
     <w:p/>
     <w:p>
-      <w:r>
-        <w:t xml:space="preserve">The </w:t>
-      </w:r>
-      <w:proofErr w:type="spellStart"/>
-      <w:r>
-        <w:t>stylesheet</w:t>
-      </w:r>
-      <w:proofErr w:type="spellEnd"/>
-      <w:r>
-        <w:t xml:space="preserve"> is now set up to show Norwegian headings and text. To change this to English, open the file CommonTemplates.xsl and change the parameter </w:t>
-      </w:r>
-      <w:proofErr w:type="spellStart"/>
-      <w:r>
-        <w:t>pLang</w:t>
-      </w:r>
-      <w:proofErr w:type="spellEnd"/>
-      <w:r>
-        <w:t xml:space="preserve"> to read select =’</w:t>
-      </w:r>
-      <w:proofErr w:type="spellStart"/>
-      <w:r>
-        <w:t>en</w:t>
-      </w:r>
-      <w:proofErr w:type="spellEnd"/>
-      <w:r>
-        <w:t>’ instead of ‘no’:</w:t>
+      <w:pPr>
+        <w:pStyle w:val="Overskrift1"/>
+      </w:pPr>
+      <w:r>
+        <w:t>Language</w:t>
       </w:r>
     </w:p>
     <w:p>
       <w:r>
+        <w:t xml:space="preserve">The </w:t>
+      </w:r>
+      <w:proofErr w:type="spellStart"/>
+      <w:r>
+        <w:t>stylesheet</w:t>
+      </w:r>
+      <w:proofErr w:type="spellEnd"/>
+      <w:r>
+        <w:t xml:space="preserve"> is </w:t>
+      </w:r>
+      <w:r>
+        <w:t xml:space="preserve">set up to show Norwegian headings and text. To change this to English, open the file CommonTemplates.xsl and change the parameter </w:t>
+      </w:r>
+      <w:proofErr w:type="spellStart"/>
+      <w:r>
+        <w:t>pLang</w:t>
+      </w:r>
+      <w:proofErr w:type="spellEnd"/>
+      <w:r>
+        <w:t xml:space="preserve"> to read select =’en’ instead of ‘no’:</w:t>
+      </w:r>
+    </w:p>
+    <w:p>
+      <w:r>
         <w:rPr>
           <w:noProof/>
-          <w:lang w:eastAsia="en-GB"/>
+          <w:lang w:val="en-US" w:eastAsia="nb-NO"/>
         </w:rPr>
         <w:drawing>
-          <wp:inline distT="0" distB="0" distL="0" distR="0">
+          <wp:inline distT="0" distB="0" distL="0" distR="0" wp14:anchorId="693237B8" wp14:editId="46908AE6">
             <wp:extent cx="5731510" cy="2139338"/>
             <wp:effectExtent l="0" t="0" r="2540" b="0"/>
             <wp:docPr id="3" name="Picture 3" descr="C:\Users\Siw\AppData\Local\Temp\SNAGHTMLaa0d68b.PNG"/>
@@ -251,7 +430,7 @@
                     </pic:cNvPicPr>
                   </pic:nvPicPr>
                   <pic:blipFill>
-                    <a:blip r:embed="rId7">
+                    <a:blip r:embed="rId9">
                       <a:extLst>
                         <a:ext uri="{28A0092B-C50C-407E-A947-70E740481C1C}">
                           <a14:useLocalDpi xmlns:a14="http://schemas.microsoft.com/office/drawing/2010/main" val="0"/>
@@ -295,7 +474,7 @@
 </file>
 
 <file path=word/numbering.xml><?xml version="1.0" encoding="utf-8"?>
-<w:numbering xmlns:wpc="http://schemas.microsoft.com/office/word/2010/wordprocessingCanvas" xmlns:mc="http://schemas.openxmlformats.org/markup-compatibility/2006" xmlns:o="urn:schemas-microsoft-com:office:office" xmlns:r="http://schemas.openxmlformats.org/officeDocument/2006/relationships" xmlns:m="http://schemas.openxmlformats.org/officeDocument/2006/math" xmlns:v="urn:schemas-microsoft-com:vml" xmlns:wp14="http://schemas.microsoft.com/office/word/2010/wordprocessingDrawing" xmlns:wp="http://schemas.openxmlformats.org/drawingml/2006/wordprocessingDrawing" xmlns:w10="urn:schemas-microsoft-com:office:word" xmlns:w="http://schemas.openxmlformats.org/wordprocessingml/2006/main" xmlns:w14="http://schemas.microsoft.com/office/word/2010/wordml" xmlns:w15="http://schemas.microsoft.com/office/word/2012/wordml" xmlns:wpg="http://schemas.microsoft.com/office/word/2010/wordprocessingGroup" xmlns:wpi="http://schemas.microsoft.com/office/word/2010/wordprocessingInk" xmlns:wne="http://schemas.microsoft.com/office/word/2006/wordml" xmlns:wps="http://schemas.microsoft.com/office/word/2010/wordprocessingShape" mc:Ignorable="w14 w15 wp14">
+<w:numbering xmlns:wpc="http://schemas.microsoft.com/office/word/2010/wordprocessingCanvas" xmlns:mo="http://schemas.microsoft.com/office/mac/office/2008/main" xmlns:mc="http://schemas.openxmlformats.org/markup-compatibility/2006" xmlns:mv="urn:schemas-microsoft-com:mac:vml" xmlns:o="urn:schemas-microsoft-com:office:office" xmlns:r="http://schemas.openxmlformats.org/officeDocument/2006/relationships" xmlns:m="http://schemas.openxmlformats.org/officeDocument/2006/math" xmlns:v="urn:schemas-microsoft-com:vml" xmlns:wp14="http://schemas.microsoft.com/office/word/2010/wordprocessingDrawing" xmlns:wp="http://schemas.openxmlformats.org/drawingml/2006/wordprocessingDrawing" xmlns:w10="urn:schemas-microsoft-com:office:word" xmlns:w="http://schemas.openxmlformats.org/wordprocessingml/2006/main" xmlns:w14="http://schemas.microsoft.com/office/word/2010/wordml" xmlns:wpg="http://schemas.microsoft.com/office/word/2010/wordprocessingGroup" xmlns:wpi="http://schemas.microsoft.com/office/word/2010/wordprocessingInk" xmlns:wne="http://schemas.microsoft.com/office/word/2006/wordml" xmlns:wps="http://schemas.microsoft.com/office/word/2010/wordprocessingShape" mc:Ignorable="w14 wp14">
   <w:abstractNum w:abstractNumId="0">
     <w:nsid w:val="088574D1"/>
     <w:multiLevelType w:val="hybridMultilevel"/>
@@ -401,7 +580,7 @@
     <w:lvl w:ilvl="1">
       <w:start w:val="1"/>
       <w:numFmt w:val="decimal"/>
-      <w:pStyle w:val="Heading2"/>
+      <w:pStyle w:val="Overskrift2"/>
       <w:lvlText w:val="%1.%2"/>
       <w:lvlJc w:val="left"/>
       <w:pPr>
@@ -779,7 +958,7 @@
 </file>
 
 <file path=word/styles.xml><?xml version="1.0" encoding="utf-8"?>
-<w:styles xmlns:mc="http://schemas.openxmlformats.org/markup-compatibility/2006" xmlns:r="http://schemas.openxmlformats.org/officeDocument/2006/relationships" xmlns:w="http://schemas.openxmlformats.org/wordprocessingml/2006/main" xmlns:w14="http://schemas.microsoft.com/office/word/2010/wordml" xmlns:w15="http://schemas.microsoft.com/office/word/2012/wordml" mc:Ignorable="w14 w15">
+<w:styles xmlns:mc="http://schemas.openxmlformats.org/markup-compatibility/2006" xmlns:r="http://schemas.openxmlformats.org/officeDocument/2006/relationships" xmlns:w="http://schemas.openxmlformats.org/wordprocessingml/2006/main" xmlns:w14="http://schemas.microsoft.com/office/word/2010/wordml" mc:Ignorable="w14">
   <w:docDefaults>
     <w:rPrDefault>
       <w:rPr>
@@ -795,389 +974,164 @@
       </w:pPr>
     </w:pPrDefault>
   </w:docDefaults>
-  <w:latentStyles w:defLockedState="0" w:defUIPriority="99" w:defSemiHidden="0" w:defUnhideWhenUsed="0" w:defQFormat="0" w:count="371">
-    <w:lsdException w:name="Normal" w:uiPriority="0" w:qFormat="1"/>
-    <w:lsdException w:name="heading 1" w:uiPriority="9" w:qFormat="1"/>
-    <w:lsdException w:name="heading 2" w:semiHidden="1" w:uiPriority="9" w:unhideWhenUsed="1" w:qFormat="1"/>
-    <w:lsdException w:name="heading 3" w:semiHidden="1" w:uiPriority="9" w:unhideWhenUsed="1" w:qFormat="1"/>
-    <w:lsdException w:name="heading 4" w:semiHidden="1" w:uiPriority="9" w:unhideWhenUsed="1" w:qFormat="1"/>
-    <w:lsdException w:name="heading 5" w:semiHidden="1" w:uiPriority="9" w:unhideWhenUsed="1" w:qFormat="1"/>
-    <w:lsdException w:name="heading 6" w:semiHidden="1" w:uiPriority="9" w:unhideWhenUsed="1" w:qFormat="1"/>
-    <w:lsdException w:name="heading 7" w:semiHidden="1" w:uiPriority="9" w:unhideWhenUsed="1" w:qFormat="1"/>
-    <w:lsdException w:name="heading 8" w:semiHidden="1" w:uiPriority="9" w:unhideWhenUsed="1" w:qFormat="1"/>
-    <w:lsdException w:name="heading 9" w:semiHidden="1" w:uiPriority="9" w:unhideWhenUsed="1" w:qFormat="1"/>
-    <w:lsdException w:name="index 1" w:semiHidden="1" w:unhideWhenUsed="1"/>
-    <w:lsdException w:name="index 2" w:semiHidden="1" w:unhideWhenUsed="1"/>
-    <w:lsdException w:name="index 3" w:semiHidden="1" w:unhideWhenUsed="1"/>
-    <w:lsdException w:name="index 4" w:semiHidden="1" w:unhideWhenUsed="1"/>
-    <w:lsdException w:name="index 5" w:semiHidden="1" w:unhideWhenUsed="1"/>
-    <w:lsdException w:name="index 6" w:semiHidden="1" w:unhideWhenUsed="1"/>
-    <w:lsdException w:name="index 7" w:semiHidden="1" w:unhideWhenUsed="1"/>
-    <w:lsdException w:name="index 8" w:semiHidden="1" w:unhideWhenUsed="1"/>
-    <w:lsdException w:name="index 9" w:semiHidden="1" w:unhideWhenUsed="1"/>
-    <w:lsdException w:name="toc 1" w:semiHidden="1" w:uiPriority="39" w:unhideWhenUsed="1"/>
-    <w:lsdException w:name="toc 2" w:semiHidden="1" w:uiPriority="39" w:unhideWhenUsed="1"/>
-    <w:lsdException w:name="toc 3" w:semiHidden="1" w:uiPriority="39" w:unhideWhenUsed="1"/>
-    <w:lsdException w:name="toc 4" w:semiHidden="1" w:uiPriority="39" w:unhideWhenUsed="1"/>
-    <w:lsdException w:name="toc 5" w:semiHidden="1" w:uiPriority="39" w:unhideWhenUsed="1"/>
-    <w:lsdException w:name="toc 6" w:semiHidden="1" w:uiPriority="39" w:unhideWhenUsed="1"/>
-    <w:lsdException w:name="toc 7" w:semiHidden="1" w:uiPriority="39" w:unhideWhenUsed="1"/>
-    <w:lsdException w:name="toc 8" w:semiHidden="1" w:uiPriority="39" w:unhideWhenUsed="1"/>
-    <w:lsdException w:name="toc 9" w:semiHidden="1" w:uiPriority="39" w:unhideWhenUsed="1"/>
-    <w:lsdException w:name="Normal Indent" w:semiHidden="1" w:unhideWhenUsed="1"/>
-    <w:lsdException w:name="footnote text" w:semiHidden="1" w:unhideWhenUsed="1"/>
-    <w:lsdException w:name="annotation text" w:semiHidden="1" w:unhideWhenUsed="1"/>
-    <w:lsdException w:name="header" w:semiHidden="1" w:unhideWhenUsed="1"/>
-    <w:lsdException w:name="footer" w:semiHidden="1" w:unhideWhenUsed="1"/>
-    <w:lsdException w:name="index heading" w:semiHidden="1" w:unhideWhenUsed="1"/>
-    <w:lsdException w:name="caption" w:semiHidden="1" w:uiPriority="35" w:unhideWhenUsed="1" w:qFormat="1"/>
-    <w:lsdException w:name="table of figures" w:semiHidden="1" w:unhideWhenUsed="1"/>
-    <w:lsdException w:name="envelope address" w:semiHidden="1" w:unhideWhenUsed="1"/>
-    <w:lsdException w:name="envelope return" w:semiHidden="1" w:unhideWhenUsed="1"/>
-    <w:lsdException w:name="footnote reference" w:semiHidden="1" w:unhideWhenUsed="1"/>
-    <w:lsdException w:name="annotation reference" w:semiHidden="1" w:unhideWhenUsed="1"/>
-    <w:lsdException w:name="line number" w:semiHidden="1" w:unhideWhenUsed="1"/>
-    <w:lsdException w:name="page number" w:semiHidden="1" w:unhideWhenUsed="1"/>
-    <w:lsdException w:name="endnote reference" w:semiHidden="1" w:unhideWhenUsed="1"/>
-    <w:lsdException w:name="endnote text" w:semiHidden="1" w:unhideWhenUsed="1"/>
-    <w:lsdException w:name="table of authorities" w:semiHidden="1" w:unhideWhenUsed="1"/>
-    <w:lsdException w:name="macro" w:semiHidden="1" w:unhideWhenUsed="1"/>
-    <w:lsdException w:name="toa heading" w:semiHidden="1" w:unhideWhenUsed="1"/>
-    <w:lsdException w:name="List" w:semiHidden="1" w:unhideWhenUsed="1"/>
-    <w:lsdException w:name="List Bullet" w:semiHidden="1" w:unhideWhenUsed="1"/>
-    <w:lsdException w:name="List Number" w:semiHidden="1" w:unhideWhenUsed="1"/>
-    <w:lsdException w:name="List 2" w:semiHidden="1" w:unhideWhenUsed="1"/>
-    <w:lsdException w:name="List 3" w:semiHidden="1" w:unhideWhenUsed="1"/>
-    <w:lsdException w:name="List 4" w:semiHidden="1" w:unhideWhenUsed="1"/>
-    <w:lsdException w:name="List 5" w:semiHidden="1" w:unhideWhenUsed="1"/>
-    <w:lsdException w:name="List Bullet 2" w:semiHidden="1" w:unhideWhenUsed="1"/>
-    <w:lsdException w:name="List Bullet 3" w:semiHidden="1" w:unhideWhenUsed="1"/>
-    <w:lsdException w:name="List Bullet 4" w:semiHidden="1" w:unhideWhenUsed="1"/>
-    <w:lsdException w:name="List Bullet 5" w:semiHidden="1" w:unhideWhenUsed="1"/>
-    <w:lsdException w:name="List Number 2" w:semiHidden="1" w:unhideWhenUsed="1"/>
-    <w:lsdException w:name="List Number 3" w:semiHidden="1" w:unhideWhenUsed="1"/>
-    <w:lsdException w:name="List Number 4" w:semiHidden="1" w:unhideWhenUsed="1"/>
-    <w:lsdException w:name="List Number 5" w:semiHidden="1" w:unhideWhenUsed="1"/>
-    <w:lsdException w:name="Title" w:uiPriority="10" w:qFormat="1"/>
-    <w:lsdException w:name="Closing" w:semiHidden="1" w:unhideWhenUsed="1"/>
-    <w:lsdException w:name="Signature" w:semiHidden="1" w:unhideWhenUsed="1"/>
-    <w:lsdException w:name="Default Paragraph Font" w:semiHidden="1" w:uiPriority="1" w:unhideWhenUsed="1"/>
-    <w:lsdException w:name="Body Text" w:semiHidden="1" w:unhideWhenUsed="1"/>
-    <w:lsdException w:name="Body Text Indent" w:semiHidden="1" w:unhideWhenUsed="1"/>
-    <w:lsdException w:name="List Continue" w:semiHidden="1" w:unhideWhenUsed="1"/>
-    <w:lsdException w:name="List Continue 2" w:semiHidden="1" w:unhideWhenUsed="1"/>
-    <w:lsdException w:name="List Continue 3" w:semiHidden="1" w:unhideWhenUsed="1"/>
-    <w:lsdException w:name="List Continue 4" w:semiHidden="1" w:unhideWhenUsed="1"/>
-    <w:lsdException w:name="List Continue 5" w:semiHidden="1" w:unhideWhenUsed="1"/>
-    <w:lsdException w:name="Message Header" w:semiHidden="1" w:unhideWhenUsed="1"/>
-    <w:lsdException w:name="Subtitle" w:uiPriority="11" w:qFormat="1"/>
-    <w:lsdException w:name="Salutation" w:semiHidden="1" w:unhideWhenUsed="1"/>
-    <w:lsdException w:name="Date" w:semiHidden="1" w:unhideWhenUsed="1"/>
-    <w:lsdException w:name="Body Text First Indent" w:semiHidden="1" w:unhideWhenUsed="1"/>
-    <w:lsdException w:name="Body Text First Indent 2" w:semiHidden="1" w:unhideWhenUsed="1"/>
-    <w:lsdException w:name="Note Heading" w:semiHidden="1" w:unhideWhenUsed="1"/>
-    <w:lsdException w:name="Body Text 2" w:semiHidden="1" w:unhideWhenUsed="1"/>
-    <w:lsdException w:name="Body Text 3" w:semiHidden="1" w:unhideWhenUsed="1"/>
-    <w:lsdException w:name="Body Text Indent 2" w:semiHidden="1" w:unhideWhenUsed="1"/>
-    <w:lsdException w:name="Body Text Indent 3" w:semiHidden="1" w:unhideWhenUsed="1"/>
-    <w:lsdException w:name="Block Text" w:semiHidden="1" w:unhideWhenUsed="1"/>
-    <w:lsdException w:name="Hyperlink" w:semiHidden="1" w:unhideWhenUsed="1"/>
-    <w:lsdException w:name="FollowedHyperlink" w:semiHidden="1" w:unhideWhenUsed="1"/>
-    <w:lsdException w:name="Strong" w:uiPriority="22" w:qFormat="1"/>
-    <w:lsdException w:name="Emphasis" w:uiPriority="20" w:qFormat="1"/>
-    <w:lsdException w:name="Document Map" w:semiHidden="1" w:unhideWhenUsed="1"/>
-    <w:lsdException w:name="Plain Text" w:semiHidden="1" w:unhideWhenUsed="1"/>
-    <w:lsdException w:name="E-mail Signature" w:semiHidden="1" w:unhideWhenUsed="1"/>
-    <w:lsdException w:name="HTML Top of Form" w:semiHidden="1" w:unhideWhenUsed="1"/>
-    <w:lsdException w:name="HTML Bottom of Form" w:semiHidden="1" w:unhideWhenUsed="1"/>
-    <w:lsdException w:name="Normal (Web)" w:semiHidden="1" w:unhideWhenUsed="1"/>
-    <w:lsdException w:name="HTML Acronym" w:semiHidden="1" w:unhideWhenUsed="1"/>
-    <w:lsdException w:name="HTML Address" w:semiHidden="1" w:unhideWhenUsed="1"/>
-    <w:lsdException w:name="HTML Cite" w:semiHidden="1" w:unhideWhenUsed="1"/>
-    <w:lsdException w:name="HTML Code" w:semiHidden="1" w:unhideWhenUsed="1"/>
-    <w:lsdException w:name="HTML Definition" w:semiHidden="1" w:unhideWhenUsed="1"/>
-    <w:lsdException w:name="HTML Keyboard" w:semiHidden="1" w:unhideWhenUsed="1"/>
-    <w:lsdException w:name="HTML Preformatted" w:semiHidden="1" w:unhideWhenUsed="1"/>
-    <w:lsdException w:name="HTML Sample" w:semiHidden="1" w:unhideWhenUsed="1"/>
-    <w:lsdException w:name="HTML Typewriter" w:semiHidden="1" w:unhideWhenUsed="1"/>
-    <w:lsdException w:name="HTML Variable" w:semiHidden="1" w:unhideWhenUsed="1"/>
-    <w:lsdException w:name="Normal Table" w:semiHidden="1" w:unhideWhenUsed="1"/>
-    <w:lsdException w:name="annotation subject" w:semiHidden="1" w:unhideWhenUsed="1"/>
-    <w:lsdException w:name="No List" w:semiHidden="1" w:unhideWhenUsed="1"/>
-    <w:lsdException w:name="Outline List 1" w:semiHidden="1" w:unhideWhenUsed="1"/>
-    <w:lsdException w:name="Outline List 2" w:semiHidden="1" w:unhideWhenUsed="1"/>
-    <w:lsdException w:name="Outline List 3" w:semiHidden="1" w:unhideWhenUsed="1"/>
-    <w:lsdException w:name="Table Simple 1" w:semiHidden="1" w:unhideWhenUsed="1"/>
-    <w:lsdException w:name="Table Simple 2" w:semiHidden="1" w:unhideWhenUsed="1"/>
-    <w:lsdException w:name="Table Simple 3" w:semiHidden="1" w:unhideWhenUsed="1"/>
-    <w:lsdException w:name="Table Classic 1" w:semiHidden="1" w:unhideWhenUsed="1"/>
-    <w:lsdException w:name="Table Classic 2" w:semiHidden="1" w:unhideWhenUsed="1"/>
-    <w:lsdException w:name="Table Classic 3" w:semiHidden="1" w:unhideWhenUsed="1"/>
-    <w:lsdException w:name="Table Classic 4" w:semiHidden="1" w:unhideWhenUsed="1"/>
-    <w:lsdException w:name="Table Colorful 1" w:semiHidden="1" w:unhideWhenUsed="1"/>
-    <w:lsdException w:name="Table Colorful 2" w:semiHidden="1" w:unhideWhenUsed="1"/>
-    <w:lsdException w:name="Table Colorful 3" w:semiHidden="1" w:unhideWhenUsed="1"/>
-    <w:lsdException w:name="Table Columns 1" w:semiHidden="1" w:unhideWhenUsed="1"/>
-    <w:lsdException w:name="Table Columns 2" w:semiHidden="1" w:unhideWhenUsed="1"/>
-    <w:lsdException w:name="Table Columns 3" w:semiHidden="1" w:unhideWhenUsed="1"/>
-    <w:lsdException w:name="Table Columns 4" w:semiHidden="1" w:unhideWhenUsed="1"/>
-    <w:lsdException w:name="Table Columns 5" w:semiHidden="1" w:unhideWhenUsed="1"/>
-    <w:lsdException w:name="Table Grid 1" w:semiHidden="1" w:unhideWhenUsed="1"/>
-    <w:lsdException w:name="Table Grid 2" w:semiHidden="1" w:unhideWhenUsed="1"/>
-    <w:lsdException w:name="Table Grid 3" w:semiHidden="1" w:unhideWhenUsed="1"/>
-    <w:lsdException w:name="Table Grid 4" w:semiHidden="1" w:unhideWhenUsed="1"/>
-    <w:lsdException w:name="Table Grid 5" w:semiHidden="1" w:unhideWhenUsed="1"/>
-    <w:lsdException w:name="Table Grid 6" w:semiHidden="1" w:unhideWhenUsed="1"/>
-    <w:lsdException w:name="Table Grid 7" w:semiHidden="1" w:unhideWhenUsed="1"/>
-    <w:lsdException w:name="Table Grid 8" w:semiHidden="1" w:unhideWhenUsed="1"/>
-    <w:lsdException w:name="Table List 1" w:semiHidden="1" w:unhideWhenUsed="1"/>
-    <w:lsdException w:name="Table List 2" w:semiHidden="1" w:unhideWhenUsed="1"/>
-    <w:lsdException w:name="Table List 3" w:semiHidden="1" w:unhideWhenUsed="1"/>
-    <w:lsdException w:name="Table List 4" w:semiHidden="1" w:unhideWhenUsed="1"/>
-    <w:lsdException w:name="Table List 5" w:semiHidden="1" w:unhideWhenUsed="1"/>
-    <w:lsdException w:name="Table List 6" w:semiHidden="1" w:unhideWhenUsed="1"/>
-    <w:lsdException w:name="Table List 7" w:semiHidden="1" w:unhideWhenUsed="1"/>
-    <w:lsdException w:name="Table List 8" w:semiHidden="1" w:unhideWhenUsed="1"/>
-    <w:lsdException w:name="Table 3D effects 1" w:semiHidden="1" w:unhideWhenUsed="1"/>
-    <w:lsdException w:name="Table 3D effects 2" w:semiHidden="1" w:unhideWhenUsed="1"/>
-    <w:lsdException w:name="Table 3D effects 3" w:semiHidden="1" w:unhideWhenUsed="1"/>
-    <w:lsdException w:name="Table Contemporary" w:semiHidden="1" w:unhideWhenUsed="1"/>
-    <w:lsdException w:name="Table Elegant" w:semiHidden="1" w:unhideWhenUsed="1"/>
-    <w:lsdException w:name="Table Professional" w:semiHidden="1" w:unhideWhenUsed="1"/>
-    <w:lsdException w:name="Table Subtle 1" w:semiHidden="1" w:unhideWhenUsed="1"/>
-    <w:lsdException w:name="Table Subtle 2" w:semiHidden="1" w:unhideWhenUsed="1"/>
-    <w:lsdException w:name="Table Web 1" w:semiHidden="1" w:unhideWhenUsed="1"/>
-    <w:lsdException w:name="Table Web 2" w:semiHidden="1" w:unhideWhenUsed="1"/>
-    <w:lsdException w:name="Table Web 3" w:semiHidden="1" w:unhideWhenUsed="1"/>
-    <w:lsdException w:name="Balloon Text" w:semiHidden="1" w:unhideWhenUsed="1"/>
-    <w:lsdException w:name="Table Grid" w:uiPriority="39"/>
-    <w:lsdException w:name="Table Theme" w:semiHidden="1" w:unhideWhenUsed="1"/>
-    <w:lsdException w:name="Placeholder Text" w:semiHidden="1"/>
-    <w:lsdException w:name="No Spacing" w:uiPriority="1" w:qFormat="1"/>
-    <w:lsdException w:name="Light Shading" w:uiPriority="60"/>
-    <w:lsdException w:name="Light List" w:uiPriority="61"/>
-    <w:lsdException w:name="Light Grid" w:uiPriority="62"/>
-    <w:lsdException w:name="Medium Shading 1" w:uiPriority="63"/>
-    <w:lsdException w:name="Medium Shading 2" w:uiPriority="64"/>
-    <w:lsdException w:name="Medium List 1" w:uiPriority="65"/>
-    <w:lsdException w:name="Medium List 2" w:uiPriority="66"/>
-    <w:lsdException w:name="Medium Grid 1" w:uiPriority="67"/>
-    <w:lsdException w:name="Medium Grid 2" w:uiPriority="68"/>
-    <w:lsdException w:name="Medium Grid 3" w:uiPriority="69"/>
-    <w:lsdException w:name="Dark List" w:uiPriority="70"/>
-    <w:lsdException w:name="Colorful Shading" w:uiPriority="71"/>
-    <w:lsdException w:name="Colorful List" w:uiPriority="72"/>
-    <w:lsdException w:name="Colorful Grid" w:uiPriority="73"/>
-    <w:lsdException w:name="Light Shading Accent 1" w:uiPriority="60"/>
-    <w:lsdException w:name="Light List Accent 1" w:uiPriority="61"/>
-    <w:lsdException w:name="Light Grid Accent 1" w:uiPriority="62"/>
-    <w:lsdException w:name="Medium Shading 1 Accent 1" w:uiPriority="63"/>
-    <w:lsdException w:name="Medium Shading 2 Accent 1" w:uiPriority="64"/>
-    <w:lsdException w:name="Medium List 1 Accent 1" w:uiPriority="65"/>
-    <w:lsdException w:name="Revision" w:semiHidden="1"/>
-    <w:lsdException w:name="List Paragraph" w:uiPriority="34" w:qFormat="1"/>
-    <w:lsdException w:name="Quote" w:uiPriority="29" w:qFormat="1"/>
-    <w:lsdException w:name="Intense Quote" w:uiPriority="30" w:qFormat="1"/>
-    <w:lsdException w:name="Medium List 2 Accent 1" w:uiPriority="66"/>
-    <w:lsdException w:name="Medium Grid 1 Accent 1" w:uiPriority="67"/>
-    <w:lsdException w:name="Medium Grid 2 Accent 1" w:uiPriority="68"/>
-    <w:lsdException w:name="Medium Grid 3 Accent 1" w:uiPriority="69"/>
-    <w:lsdException w:name="Dark List Accent 1" w:uiPriority="70"/>
-    <w:lsdException w:name="Colorful Shading Accent 1" w:uiPriority="71"/>
-    <w:lsdException w:name="Colorful List Accent 1" w:uiPriority="72"/>
-    <w:lsdException w:name="Colorful Grid Accent 1" w:uiPriority="73"/>
-    <w:lsdException w:name="Light Shading Accent 2" w:uiPriority="60"/>
-    <w:lsdException w:name="Light List Accent 2" w:uiPriority="61"/>
-    <w:lsdException w:name="Light Grid Accent 2" w:uiPriority="62"/>
-    <w:lsdException w:name="Medium Shading 1 Accent 2" w:uiPriority="63"/>
-    <w:lsdException w:name="Medium Shading 2 Accent 2" w:uiPriority="64"/>
-    <w:lsdException w:name="Medium List 1 Accent 2" w:uiPriority="65"/>
-    <w:lsdException w:name="Medium List 2 Accent 2" w:uiPriority="66"/>
-    <w:lsdException w:name="Medium Grid 1 Accent 2" w:uiPriority="67"/>
-    <w:lsdException w:name="Medium Grid 2 Accent 2" w:uiPriority="68"/>
-    <w:lsdException w:name="Medium Grid 3 Accent 2" w:uiPriority="69"/>
-    <w:lsdException w:name="Dark List Accent 2" w:uiPriority="70"/>
-    <w:lsdException w:name="Colorful Shading Accent 2" w:uiPriority="71"/>
-    <w:lsdException w:name="Colorful List Accent 2" w:uiPriority="72"/>
-    <w:lsdException w:name="Colorful Grid Accent 2" w:uiPriority="73"/>
-    <w:lsdException w:name="Light Shading Accent 3" w:uiPriority="60"/>
-    <w:lsdException w:name="Light List Accent 3" w:uiPriority="61"/>
-    <w:lsdException w:name="Light Grid Accent 3" w:uiPriority="62"/>
-    <w:lsdException w:name="Medium Shading 1 Accent 3" w:uiPriority="63"/>
-    <w:lsdException w:name="Medium Shading 2 Accent 3" w:uiPriority="64"/>
-    <w:lsdException w:name="Medium List 1 Accent 3" w:uiPriority="65"/>
-    <w:lsdException w:name="Medium List 2 Accent 3" w:uiPriority="66"/>
-    <w:lsdException w:name="Medium Grid 1 Accent 3" w:uiPriority="67"/>
-    <w:lsdException w:name="Medium Grid 2 Accent 3" w:uiPriority="68"/>
-    <w:lsdException w:name="Medium Grid 3 Accent 3" w:uiPriority="69"/>
-    <w:lsdException w:name="Dark List Accent 3" w:uiPriority="70"/>
-    <w:lsdException w:name="Colorful Shading Accent 3" w:uiPriority="71"/>
-    <w:lsdException w:name="Colorful List Accent 3" w:uiPriority="72"/>
-    <w:lsdException w:name="Colorful Grid Accent 3" w:uiPriority="73"/>
-    <w:lsdException w:name="Light Shading Accent 4" w:uiPriority="60"/>
-    <w:lsdException w:name="Light List Accent 4" w:uiPriority="61"/>
-    <w:lsdException w:name="Light Grid Accent 4" w:uiPriority="62"/>
-    <w:lsdException w:name="Medium Shading 1 Accent 4" w:uiPriority="63"/>
-    <w:lsdException w:name="Medium Shading 2 Accent 4" w:uiPriority="64"/>
-    <w:lsdException w:name="Medium List 1 Accent 4" w:uiPriority="65"/>
-    <w:lsdException w:name="Medium List 2 Accent 4" w:uiPriority="66"/>
-    <w:lsdException w:name="Medium Grid 1 Accent 4" w:uiPriority="67"/>
-    <w:lsdException w:name="Medium Grid 2 Accent 4" w:uiPriority="68"/>
-    <w:lsdException w:name="Medium Grid 3 Accent 4" w:uiPriority="69"/>
-    <w:lsdException w:name="Dark List Accent 4" w:uiPriority="70"/>
-    <w:lsdException w:name="Colorful Shading Accent 4" w:uiPriority="71"/>
-    <w:lsdException w:name="Colorful List Accent 4" w:uiPriority="72"/>
-    <w:lsdException w:name="Colorful Grid Accent 4" w:uiPriority="73"/>
-    <w:lsdException w:name="Light Shading Accent 5" w:uiPriority="60"/>
-    <w:lsdException w:name="Light List Accent 5" w:uiPriority="61"/>
-    <w:lsdException w:name="Light Grid Accent 5" w:uiPriority="62"/>
-    <w:lsdException w:name="Medium Shading 1 Accent 5" w:uiPriority="63"/>
-    <w:lsdException w:name="Medium Shading 2 Accent 5" w:uiPriority="64"/>
-    <w:lsdException w:name="Medium List 1 Accent 5" w:uiPriority="65"/>
-    <w:lsdException w:name="Medium List 2 Accent 5" w:uiPriority="66"/>
-    <w:lsdException w:name="Medium Grid 1 Accent 5" w:uiPriority="67"/>
-    <w:lsdException w:name="Medium Grid 2 Accent 5" w:uiPriority="68"/>
-    <w:lsdException w:name="Medium Grid 3 Accent 5" w:uiPriority="69"/>
-    <w:lsdException w:name="Dark List Accent 5" w:uiPriority="70"/>
-    <w:lsdException w:name="Colorful Shading Accent 5" w:uiPriority="71"/>
-    <w:lsdException w:name="Colorful List Accent 5" w:uiPriority="72"/>
-    <w:lsdException w:name="Colorful Grid Accent 5" w:uiPriority="73"/>
-    <w:lsdException w:name="Light Shading Accent 6" w:uiPriority="60"/>
-    <w:lsdException w:name="Light List Accent 6" w:uiPriority="61"/>
-    <w:lsdException w:name="Light Grid Accent 6" w:uiPriority="62"/>
-    <w:lsdException w:name="Medium Shading 1 Accent 6" w:uiPriority="63"/>
-    <w:lsdException w:name="Medium Shading 2 Accent 6" w:uiPriority="64"/>
-    <w:lsdException w:name="Medium List 1 Accent 6" w:uiPriority="65"/>
-    <w:lsdException w:name="Medium List 2 Accent 6" w:uiPriority="66"/>
-    <w:lsdException w:name="Medium Grid 1 Accent 6" w:uiPriority="67"/>
-    <w:lsdException w:name="Medium Grid 2 Accent 6" w:uiPriority="68"/>
-    <w:lsdException w:name="Medium Grid 3 Accent 6" w:uiPriority="69"/>
-    <w:lsdException w:name="Dark List Accent 6" w:uiPriority="70"/>
-    <w:lsdException w:name="Colorful Shading Accent 6" w:uiPriority="71"/>
-    <w:lsdException w:name="Colorful List Accent 6" w:uiPriority="72"/>
-    <w:lsdException w:name="Colorful Grid Accent 6" w:uiPriority="73"/>
-    <w:lsdException w:name="Subtle Emphasis" w:uiPriority="19" w:qFormat="1"/>
-    <w:lsdException w:name="Intense Emphasis" w:uiPriority="21" w:qFormat="1"/>
-    <w:lsdException w:name="Subtle Reference" w:uiPriority="31" w:qFormat="1"/>
-    <w:lsdException w:name="Intense Reference" w:uiPriority="32" w:qFormat="1"/>
-    <w:lsdException w:name="Book Title" w:uiPriority="33" w:qFormat="1"/>
-    <w:lsdException w:name="Bibliography" w:semiHidden="1" w:uiPriority="37" w:unhideWhenUsed="1"/>
-    <w:lsdException w:name="TOC Heading" w:semiHidden="1" w:uiPriority="39" w:unhideWhenUsed="1" w:qFormat="1"/>
-    <w:lsdException w:name="Plain Table 1" w:uiPriority="41"/>
-    <w:lsdException w:name="Plain Table 2" w:uiPriority="42"/>
-    <w:lsdException w:name="Plain Table 3" w:uiPriority="43"/>
-    <w:lsdException w:name="Plain Table 4" w:uiPriority="44"/>
-    <w:lsdException w:name="Plain Table 5" w:uiPriority="45"/>
-    <w:lsdException w:name="Grid Table Light" w:uiPriority="40"/>
-    <w:lsdException w:name="Grid Table 1 Light" w:uiPriority="46"/>
-    <w:lsdException w:name="Grid Table 2" w:uiPriority="47"/>
-    <w:lsdException w:name="Grid Table 3" w:uiPriority="48"/>
-    <w:lsdException w:name="Grid Table 4" w:uiPriority="49"/>
-    <w:lsdException w:name="Grid Table 5 Dark" w:uiPriority="50"/>
-    <w:lsdException w:name="Grid Table 6 Colorful" w:uiPriority="51"/>
-    <w:lsdException w:name="Grid Table 7 Colorful" w:uiPriority="52"/>
-    <w:lsdException w:name="Grid Table 1 Light Accent 1" w:uiPriority="46"/>
-    <w:lsdException w:name="Grid Table 2 Accent 1" w:uiPriority="47"/>
-    <w:lsdException w:name="Grid Table 3 Accent 1" w:uiPriority="48"/>
-    <w:lsdException w:name="Grid Table 4 Accent 1" w:uiPriority="49"/>
-    <w:lsdException w:name="Grid Table 5 Dark Accent 1" w:uiPriority="50"/>
-    <w:lsdException w:name="Grid Table 6 Colorful Accent 1" w:uiPriority="51"/>
-    <w:lsdException w:name="Grid Table 7 Colorful Accent 1" w:uiPriority="52"/>
-    <w:lsdException w:name="Grid Table 1 Light Accent 2" w:uiPriority="46"/>
-    <w:lsdException w:name="Grid Table 2 Accent 2" w:uiPriority="47"/>
-    <w:lsdException w:name="Grid Table 3 Accent 2" w:uiPriority="48"/>
-    <w:lsdException w:name="Grid Table 4 Accent 2" w:uiPriority="49"/>
-    <w:lsdException w:name="Grid Table 5 Dark Accent 2" w:uiPriority="50"/>
-    <w:lsdException w:name="Grid Table 6 Colorful Accent 2" w:uiPriority="51"/>
-    <w:lsdException w:name="Grid Table 7 Colorful Accent 2" w:uiPriority="52"/>
-    <w:lsdException w:name="Grid Table 1 Light Accent 3" w:uiPriority="46"/>
-    <w:lsdException w:name="Grid Table 2 Accent 3" w:uiPriority="47"/>
-    <w:lsdException w:name="Grid Table 3 Accent 3" w:uiPriority="48"/>
-    <w:lsdException w:name="Grid Table 4 Accent 3" w:uiPriority="49"/>
-    <w:lsdException w:name="Grid Table 5 Dark Accent 3" w:uiPriority="50"/>
-    <w:lsdException w:name="Grid Table 6 Colorful Accent 3" w:uiPriority="51"/>
-    <w:lsdException w:name="Grid Table 7 Colorful Accent 3" w:uiPriority="52"/>
-    <w:lsdException w:name="Grid Table 1 Light Accent 4" w:uiPriority="46"/>
-    <w:lsdException w:name="Grid Table 2 Accent 4" w:uiPriority="47"/>
-    <w:lsdException w:name="Grid Table 3 Accent 4" w:uiPriority="48"/>
-    <w:lsdException w:name="Grid Table 4 Accent 4" w:uiPriority="49"/>
-    <w:lsdException w:name="Grid Table 5 Dark Accent 4" w:uiPriority="50"/>
-    <w:lsdException w:name="Grid Table 6 Colorful Accent 4" w:uiPriority="51"/>
-    <w:lsdException w:name="Grid Table 7 Colorful Accent 4" w:uiPriority="52"/>
-    <w:lsdException w:name="Grid Table 1 Light Accent 5" w:uiPriority="46"/>
-    <w:lsdException w:name="Grid Table 2 Accent 5" w:uiPriority="47"/>
-    <w:lsdException w:name="Grid Table 3 Accent 5" w:uiPriority="48"/>
-    <w:lsdException w:name="Grid Table 4 Accent 5" w:uiPriority="49"/>
-    <w:lsdException w:name="Grid Table 5 Dark Accent 5" w:uiPriority="50"/>
-    <w:lsdException w:name="Grid Table 6 Colorful Accent 5" w:uiPriority="51"/>
-    <w:lsdException w:name="Grid Table 7 Colorful Accent 5" w:uiPriority="52"/>
-    <w:lsdException w:name="Grid Table 1 Light Accent 6" w:uiPriority="46"/>
-    <w:lsdException w:name="Grid Table 2 Accent 6" w:uiPriority="47"/>
-    <w:lsdException w:name="Grid Table 3 Accent 6" w:uiPriority="48"/>
-    <w:lsdException w:name="Grid Table 4 Accent 6" w:uiPriority="49"/>
-    <w:lsdException w:name="Grid Table 5 Dark Accent 6" w:uiPriority="50"/>
-    <w:lsdException w:name="Grid Table 6 Colorful Accent 6" w:uiPriority="51"/>
-    <w:lsdException w:name="Grid Table 7 Colorful Accent 6" w:uiPriority="52"/>
-    <w:lsdException w:name="List Table 1 Light" w:uiPriority="46"/>
-    <w:lsdException w:name="List Table 2" w:uiPriority="47"/>
-    <w:lsdException w:name="List Table 3" w:uiPriority="48"/>
-    <w:lsdException w:name="List Table 4" w:uiPriority="49"/>
-    <w:lsdException w:name="List Table 5 Dark" w:uiPriority="50"/>
-    <w:lsdException w:name="List Table 6 Colorful" w:uiPriority="51"/>
-    <w:lsdException w:name="List Table 7 Colorful" w:uiPriority="52"/>
-    <w:lsdException w:name="List Table 1 Light Accent 1" w:uiPriority="46"/>
-    <w:lsdException w:name="List Table 2 Accent 1" w:uiPriority="47"/>
-    <w:lsdException w:name="List Table 3 Accent 1" w:uiPriority="48"/>
-    <w:lsdException w:name="List Table 4 Accent 1" w:uiPriority="49"/>
-    <w:lsdException w:name="List Table 5 Dark Accent 1" w:uiPriority="50"/>
-    <w:lsdException w:name="List Table 6 Colorful Accent 1" w:uiPriority="51"/>
-    <w:lsdException w:name="List Table 7 Colorful Accent 1" w:uiPriority="52"/>
-    <w:lsdException w:name="List Table 1 Light Accent 2" w:uiPriority="46"/>
-    <w:lsdException w:name="List Table 2 Accent 2" w:uiPriority="47"/>
-    <w:lsdException w:name="List Table 3 Accent 2" w:uiPriority="48"/>
-    <w:lsdException w:name="List Table 4 Accent 2" w:uiPriority="49"/>
-    <w:lsdException w:name="List Table 5 Dark Accent 2" w:uiPriority="50"/>
-    <w:lsdException w:name="List Table 6 Colorful Accent 2" w:uiPriority="51"/>
-    <w:lsdException w:name="List Table 7 Colorful Accent 2" w:uiPriority="52"/>
-    <w:lsdException w:name="List Table 1 Light Accent 3" w:uiPriority="46"/>
-    <w:lsdException w:name="List Table 2 Accent 3" w:uiPriority="47"/>
-    <w:lsdException w:name="List Table 3 Accent 3" w:uiPriority="48"/>
-    <w:lsdException w:name="List Table 4 Accent 3" w:uiPriority="49"/>
-    <w:lsdException w:name="List Table 5 Dark Accent 3" w:uiPriority="50"/>
-    <w:lsdException w:name="List Table 6 Colorful Accent 3" w:uiPriority="51"/>
-    <w:lsdException w:name="List Table 7 Colorful Accent 3" w:uiPriority="52"/>
-    <w:lsdException w:name="List Table 1 Light Accent 4" w:uiPriority="46"/>
-    <w:lsdException w:name="List Table 2 Accent 4" w:uiPriority="47"/>
-    <w:lsdException w:name="List Table 3 Accent 4" w:uiPriority="48"/>
-    <w:lsdException w:name="List Table 4 Accent 4" w:uiPriority="49"/>
-    <w:lsdException w:name="List Table 5 Dark Accent 4" w:uiPriority="50"/>
-    <w:lsdException w:name="List Table 6 Colorful Accent 4" w:uiPriority="51"/>
-    <w:lsdException w:name="List Table 7 Colorful Accent 4" w:uiPriority="52"/>
-    <w:lsdException w:name="List Table 1 Light Accent 5" w:uiPriority="46"/>
-    <w:lsdException w:name="List Table 2 Accent 5" w:uiPriority="47"/>
-    <w:lsdException w:name="List Table 3 Accent 5" w:uiPriority="48"/>
-    <w:lsdException w:name="List Table 4 Accent 5" w:uiPriority="49"/>
-    <w:lsdException w:name="List Table 5 Dark Accent 5" w:uiPriority="50"/>
-    <w:lsdException w:name="List Table 6 Colorful Accent 5" w:uiPriority="51"/>
-    <w:lsdException w:name="List Table 7 Colorful Accent 5" w:uiPriority="52"/>
-    <w:lsdException w:name="List Table 1 Light Accent 6" w:uiPriority="46"/>
-    <w:lsdException w:name="List Table 2 Accent 6" w:uiPriority="47"/>
-    <w:lsdException w:name="List Table 3 Accent 6" w:uiPriority="48"/>
-    <w:lsdException w:name="List Table 4 Accent 6" w:uiPriority="49"/>
-    <w:lsdException w:name="List Table 5 Dark Accent 6" w:uiPriority="50"/>
-    <w:lsdException w:name="List Table 6 Colorful Accent 6" w:uiPriority="51"/>
-    <w:lsdException w:name="List Table 7 Colorful Accent 6" w:uiPriority="52"/>
+  <w:latentStyles w:defLockedState="0" w:defUIPriority="99" w:defSemiHidden="1" w:defUnhideWhenUsed="1" w:defQFormat="0" w:count="276">
+    <w:lsdException w:name="Normal" w:semiHidden="0" w:uiPriority="0" w:unhideWhenUsed="0" w:qFormat="1"/>
+    <w:lsdException w:name="heading 1" w:semiHidden="0" w:uiPriority="9" w:unhideWhenUsed="0" w:qFormat="1"/>
+    <w:lsdException w:name="heading 2" w:uiPriority="9" w:qFormat="1"/>
+    <w:lsdException w:name="heading 3" w:uiPriority="9" w:qFormat="1"/>
+    <w:lsdException w:name="heading 4" w:uiPriority="9" w:qFormat="1"/>
+    <w:lsdException w:name="heading 5" w:uiPriority="9" w:qFormat="1"/>
+    <w:lsdException w:name="heading 6" w:uiPriority="9" w:qFormat="1"/>
+    <w:lsdException w:name="heading 7" w:uiPriority="9" w:qFormat="1"/>
+    <w:lsdException w:name="heading 8" w:uiPriority="9" w:qFormat="1"/>
+    <w:lsdException w:name="heading 9" w:uiPriority="9" w:qFormat="1"/>
+    <w:lsdException w:name="toc 1" w:uiPriority="39"/>
+    <w:lsdException w:name="toc 2" w:uiPriority="39"/>
+    <w:lsdException w:name="toc 3" w:uiPriority="39"/>
+    <w:lsdException w:name="toc 4" w:uiPriority="39"/>
+    <w:lsdException w:name="toc 5" w:uiPriority="39"/>
+    <w:lsdException w:name="toc 6" w:uiPriority="39"/>
+    <w:lsdException w:name="toc 7" w:uiPriority="39"/>
+    <w:lsdException w:name="toc 8" w:uiPriority="39"/>
+    <w:lsdException w:name="toc 9" w:uiPriority="39"/>
+    <w:lsdException w:name="caption" w:uiPriority="35" w:qFormat="1"/>
+    <w:lsdException w:name="Title" w:semiHidden="0" w:uiPriority="10" w:unhideWhenUsed="0" w:qFormat="1"/>
+    <w:lsdException w:name="Default Paragraph Font" w:uiPriority="1"/>
+    <w:lsdException w:name="Subtitle" w:semiHidden="0" w:uiPriority="11" w:unhideWhenUsed="0" w:qFormat="1"/>
+    <w:lsdException w:name="Strong" w:semiHidden="0" w:uiPriority="22" w:unhideWhenUsed="0" w:qFormat="1"/>
+    <w:lsdException w:name="Emphasis" w:semiHidden="0" w:uiPriority="20" w:unhideWhenUsed="0" w:qFormat="1"/>
+    <w:lsdException w:name="Table Grid" w:semiHidden="0" w:uiPriority="39" w:unhideWhenUsed="0"/>
+    <w:lsdException w:name="Note Level 1" w:semiHidden="0" w:unhideWhenUsed="0"/>
+    <w:lsdException w:name="Note Level 2" w:semiHidden="0" w:unhideWhenUsed="0"/>
+    <w:lsdException w:name="Note Level 3" w:semiHidden="0" w:unhideWhenUsed="0"/>
+    <w:lsdException w:name="Note Level 4" w:semiHidden="0" w:unhideWhenUsed="0"/>
+    <w:lsdException w:name="Note Level 5" w:semiHidden="0" w:unhideWhenUsed="0"/>
+    <w:lsdException w:name="Note Level 6" w:semiHidden="0" w:unhideWhenUsed="0"/>
+    <w:lsdException w:name="Note Level 7" w:semiHidden="0" w:unhideWhenUsed="0"/>
+    <w:lsdException w:name="Note Level 8" w:semiHidden="0" w:unhideWhenUsed="0"/>
+    <w:lsdException w:name="Note Level 9" w:semiHidden="0" w:unhideWhenUsed="0"/>
+    <w:lsdException w:name="Placeholder Text" w:unhideWhenUsed="0"/>
+    <w:lsdException w:name="No Spacing" w:semiHidden="0" w:uiPriority="1" w:unhideWhenUsed="0" w:qFormat="1"/>
+    <w:lsdException w:name="Light Shading" w:semiHidden="0" w:uiPriority="60" w:unhideWhenUsed="0"/>
+    <w:lsdException w:name="Light List" w:semiHidden="0" w:uiPriority="61" w:unhideWhenUsed="0"/>
+    <w:lsdException w:name="Light Grid" w:semiHidden="0" w:uiPriority="62" w:unhideWhenUsed="0"/>
+    <w:lsdException w:name="Medium Shading 1" w:semiHidden="0" w:uiPriority="63" w:unhideWhenUsed="0"/>
+    <w:lsdException w:name="Medium Shading 2" w:semiHidden="0" w:uiPriority="64" w:unhideWhenUsed="0"/>
+    <w:lsdException w:name="Medium List 1" w:semiHidden="0" w:uiPriority="65" w:unhideWhenUsed="0"/>
+    <w:lsdException w:name="Medium List 2" w:semiHidden="0" w:uiPriority="66" w:unhideWhenUsed="0"/>
+    <w:lsdException w:name="Medium Grid 1" w:semiHidden="0" w:uiPriority="67" w:unhideWhenUsed="0"/>
+    <w:lsdException w:name="Medium Grid 2" w:semiHidden="0" w:uiPriority="68" w:unhideWhenUsed="0"/>
+    <w:lsdException w:name="Medium Grid 3" w:semiHidden="0" w:uiPriority="69" w:unhideWhenUsed="0"/>
+    <w:lsdException w:name="Dark List" w:semiHidden="0" w:uiPriority="70" w:unhideWhenUsed="0"/>
+    <w:lsdException w:name="Colorful Shading" w:semiHidden="0" w:uiPriority="71" w:unhideWhenUsed="0"/>
+    <w:lsdException w:name="Colorful List" w:semiHidden="0" w:uiPriority="72" w:unhideWhenUsed="0"/>
+    <w:lsdException w:name="Colorful Grid" w:semiHidden="0" w:uiPriority="73" w:unhideWhenUsed="0"/>
+    <w:lsdException w:name="Light Shading Accent 1" w:semiHidden="0" w:uiPriority="60" w:unhideWhenUsed="0"/>
+    <w:lsdException w:name="Light List Accent 1" w:semiHidden="0" w:uiPriority="61" w:unhideWhenUsed="0"/>
+    <w:lsdException w:name="Light Grid Accent 1" w:semiHidden="0" w:uiPriority="62" w:unhideWhenUsed="0"/>
+    <w:lsdException w:name="Medium Shading 1 Accent 1" w:semiHidden="0" w:uiPriority="63" w:unhideWhenUsed="0"/>
+    <w:lsdException w:name="Medium Shading 2 Accent 1" w:semiHidden="0" w:uiPriority="64" w:unhideWhenUsed="0"/>
+    <w:lsdException w:name="Medium List 1 Accent 1" w:semiHidden="0" w:uiPriority="65" w:unhideWhenUsed="0"/>
+    <w:lsdException w:name="Revision" w:unhideWhenUsed="0"/>
+    <w:lsdException w:name="List Paragraph" w:semiHidden="0" w:uiPriority="34" w:unhideWhenUsed="0" w:qFormat="1"/>
+    <w:lsdException w:name="Quote" w:semiHidden="0" w:uiPriority="29" w:unhideWhenUsed="0" w:qFormat="1"/>
+    <w:lsdException w:name="Intense Quote" w:semiHidden="0" w:uiPriority="30" w:unhideWhenUsed="0" w:qFormat="1"/>
+    <w:lsdException w:name="Medium List 2 Accent 1" w:semiHidden="0" w:uiPriority="66" w:unhideWhenUsed="0"/>
+    <w:lsdException w:name="Medium Grid 1 Accent 1" w:semiHidden="0" w:uiPriority="67" w:unhideWhenUsed="0"/>
+    <w:lsdException w:name="Medium Grid 2 Accent 1" w:semiHidden="0" w:uiPriority="68" w:unhideWhenUsed="0"/>
+    <w:lsdException w:name="Medium Grid 3 Accent 1" w:semiHidden="0" w:uiPriority="69" w:unhideWhenUsed="0"/>
+    <w:lsdException w:name="Dark List Accent 1" w:semiHidden="0" w:uiPriority="70" w:unhideWhenUsed="0"/>
+    <w:lsdException w:name="Colorful Shading Accent 1" w:semiHidden="0" w:uiPriority="71" w:unhideWhenUsed="0"/>
+    <w:lsdException w:name="Colorful List Accent 1" w:semiHidden="0" w:uiPriority="72" w:unhideWhenUsed="0"/>
+    <w:lsdException w:name="Colorful Grid Accent 1" w:semiHidden="0" w:uiPriority="73" w:unhideWhenUsed="0"/>
+    <w:lsdException w:name="Light Shading Accent 2" w:semiHidden="0" w:uiPriority="60" w:unhideWhenUsed="0"/>
+    <w:lsdException w:name="Light List Accent 2" w:semiHidden="0" w:uiPriority="61" w:unhideWhenUsed="0"/>
+    <w:lsdException w:name="Light Grid Accent 2" w:semiHidden="0" w:uiPriority="62" w:unhideWhenUsed="0"/>
+    <w:lsdException w:name="Medium Shading 1 Accent 2" w:semiHidden="0" w:uiPriority="63" w:unhideWhenUsed="0"/>
+    <w:lsdException w:name="Medium Shading 2 Accent 2" w:semiHidden="0" w:uiPriority="64" w:unhideWhenUsed="0"/>
+    <w:lsdException w:name="Medium List 1 Accent 2" w:semiHidden="0" w:uiPriority="65" w:unhideWhenUsed="0"/>
+    <w:lsdException w:name="Medium List 2 Accent 2" w:semiHidden="0" w:uiPriority="66" w:unhideWhenUsed="0"/>
+    <w:lsdException w:name="Medium Grid 1 Accent 2" w:semiHidden="0" w:uiPriority="67" w:unhideWhenUsed="0"/>
+    <w:lsdException w:name="Medium Grid 2 Accent 2" w:semiHidden="0" w:uiPriority="68" w:unhideWhenUsed="0"/>
+    <w:lsdException w:name="Medium Grid 3 Accent 2" w:semiHidden="0" w:uiPriority="69" w:unhideWhenUsed="0"/>
+    <w:lsdException w:name="Dark List Accent 2" w:semiHidden="0" w:uiPriority="70" w:unhideWhenUsed="0"/>
+    <w:lsdException w:name="Colorful Shading Accent 2" w:semiHidden="0" w:uiPriority="71" w:unhideWhenUsed="0"/>
+    <w:lsdException w:name="Colorful List Accent 2" w:semiHidden="0" w:uiPriority="72" w:unhideWhenUsed="0"/>
+    <w:lsdException w:name="Colorful Grid Accent 2" w:semiHidden="0" w:uiPriority="73" w:unhideWhenUsed="0"/>
+    <w:lsdException w:name="Light Shading Accent 3" w:semiHidden="0" w:uiPriority="60" w:unhideWhenUsed="0"/>
+    <w:lsdException w:name="Light List Accent 3" w:semiHidden="0" w:uiPriority="61" w:unhideWhenUsed="0"/>
+    <w:lsdException w:name="Light Grid Accent 3" w:semiHidden="0" w:uiPriority="62" w:unhideWhenUsed="0"/>
+    <w:lsdException w:name="Medium Shading 1 Accent 3" w:semiHidden="0" w:uiPriority="63" w:unhideWhenUsed="0"/>
+    <w:lsdException w:name="Medium Shading 2 Accent 3" w:semiHidden="0" w:uiPriority="64" w:unhideWhenUsed="0"/>
+    <w:lsdException w:name="Medium List 1 Accent 3" w:semiHidden="0" w:uiPriority="65" w:unhideWhenUsed="0"/>
+    <w:lsdException w:name="Medium List 2 Accent 3" w:semiHidden="0" w:uiPriority="66" w:unhideWhenUsed="0"/>
+    <w:lsdException w:name="Medium Grid 1 Accent 3" w:semiHidden="0" w:uiPriority="67" w:unhideWhenUsed="0"/>
+    <w:lsdException w:name="Medium Grid 2 Accent 3" w:semiHidden="0" w:uiPriority="68" w:unhideWhenUsed="0"/>
+    <w:lsdException w:name="Medium Grid 3 Accent 3" w:semiHidden="0" w:uiPriority="69" w:unhideWhenUsed="0"/>
+    <w:lsdException w:name="Dark List Accent 3" w:semiHidden="0" w:uiPriority="70" w:unhideWhenUsed="0"/>
+    <w:lsdException w:name="Colorful Shading Accent 3" w:semiHidden="0" w:uiPriority="71" w:unhideWhenUsed="0"/>
+    <w:lsdException w:name="Colorful List Accent 3" w:semiHidden="0" w:uiPriority="72" w:unhideWhenUsed="0"/>
+    <w:lsdException w:name="Colorful Grid Accent 3" w:semiHidden="0" w:uiPriority="73" w:unhideWhenUsed="0"/>
+    <w:lsdException w:name="Light Shading Accent 4" w:semiHidden="0" w:uiPriority="60" w:unhideWhenUsed="0"/>
+    <w:lsdException w:name="Light List Accent 4" w:semiHidden="0" w:uiPriority="61" w:unhideWhenUsed="0"/>
+    <w:lsdException w:name="Light Grid Accent 4" w:semiHidden="0" w:uiPriority="62" w:unhideWhenUsed="0"/>
+    <w:lsdException w:name="Medium Shading 1 Accent 4" w:semiHidden="0" w:uiPriority="63" w:unhideWhenUsed="0"/>
+    <w:lsdException w:name="Medium Shading 2 Accent 4" w:semiHidden="0" w:uiPriority="64" w:unhideWhenUsed="0"/>
+    <w:lsdException w:name="Medium List 1 Accent 4" w:semiHidden="0" w:uiPriority="65" w:unhideWhenUsed="0"/>
+    <w:lsdException w:name="Medium List 2 Accent 4" w:semiHidden="0" w:uiPriority="66" w:unhideWhenUsed="0"/>
+    <w:lsdException w:name="Medium Grid 1 Accent 4" w:semiHidden="0" w:uiPriority="67" w:unhideWhenUsed="0"/>
+    <w:lsdException w:name="Medium Grid 2 Accent 4" w:semiHidden="0" w:uiPriority="68" w:unhideWhenUsed="0"/>
+    <w:lsdException w:name="Medium Grid 3 Accent 4" w:semiHidden="0" w:uiPriority="69" w:unhideWhenUsed="0"/>
+    <w:lsdException w:name="Dark List Accent 4" w:semiHidden="0" w:uiPriority="70" w:unhideWhenUsed="0"/>
+    <w:lsdException w:name="Colorful Shading Accent 4" w:semiHidden="0" w:uiPriority="71" w:unhideWhenUsed="0"/>
+    <w:lsdException w:name="Colorful List Accent 4" w:semiHidden="0" w:uiPriority="72" w:unhideWhenUsed="0"/>
+    <w:lsdException w:name="Colorful Grid Accent 4" w:semiHidden="0" w:uiPriority="73" w:unhideWhenUsed="0"/>
+    <w:lsdException w:name="Light Shading Accent 5" w:semiHidden="0" w:uiPriority="60" w:unhideWhenUsed="0"/>
+    <w:lsdException w:name="Light List Accent 5" w:semiHidden="0" w:uiPriority="61" w:unhideWhenUsed="0"/>
+    <w:lsdException w:name="Light Grid Accent 5" w:semiHidden="0" w:uiPriority="62" w:unhideWhenUsed="0"/>
+    <w:lsdException w:name="Medium Shading 1 Accent 5" w:semiHidden="0" w:uiPriority="63" w:unhideWhenUsed="0"/>
+    <w:lsdException w:name="Medium Shading 2 Accent 5" w:semiHidden="0" w:uiPriority="64" w:unhideWhenUsed="0"/>
+    <w:lsdException w:name="Medium List 1 Accent 5" w:semiHidden="0" w:uiPriority="65" w:unhideWhenUsed="0"/>
+    <w:lsdException w:name="Medium List 2 Accent 5" w:semiHidden="0" w:uiPriority="66" w:unhideWhenUsed="0"/>
+    <w:lsdException w:name="Medium Grid 1 Accent 5" w:semiHidden="0" w:uiPriority="67" w:unhideWhenUsed="0"/>
+    <w:lsdException w:name="Medium Grid 2 Accent 5" w:semiHidden="0" w:uiPriority="68" w:unhideWhenUsed="0"/>
+    <w:lsdException w:name="Medium Grid 3 Accent 5" w:semiHidden="0" w:uiPriority="69" w:unhideWhenUsed="0"/>
+    <w:lsdException w:name="Dark List Accent 5" w:semiHidden="0" w:uiPriority="70" w:unhideWhenUsed="0"/>
+    <w:lsdException w:name="Colorful Shading Accent 5" w:semiHidden="0" w:uiPriority="71" w:unhideWhenUsed="0"/>
+    <w:lsdException w:name="Colorful List Accent 5" w:semiHidden="0" w:uiPriority="72" w:unhideWhenUsed="0"/>
+    <w:lsdException w:name="Colorful Grid Accent 5" w:semiHidden="0" w:uiPriority="73" w:unhideWhenUsed="0"/>
+    <w:lsdException w:name="Light Shading Accent 6" w:semiHidden="0" w:uiPriority="60" w:unhideWhenUsed="0"/>
+    <w:lsdException w:name="Light List Accent 6" w:semiHidden="0" w:uiPriority="61" w:unhideWhenUsed="0"/>
+    <w:lsdException w:name="Light Grid Accent 6" w:semiHidden="0" w:uiPriority="62" w:unhideWhenUsed="0"/>
+    <w:lsdException w:name="Medium Shading 1 Accent 6" w:semiHidden="0" w:uiPriority="63" w:unhideWhenUsed="0"/>
+    <w:lsdException w:name="Medium Shading 2 Accent 6" w:semiHidden="0" w:uiPriority="64" w:unhideWhenUsed="0"/>
+    <w:lsdException w:name="Medium List 1 Accent 6" w:semiHidden="0" w:uiPriority="65" w:unhideWhenUsed="0"/>
+    <w:lsdException w:name="Medium List 2 Accent 6" w:semiHidden="0" w:uiPriority="66" w:unhideWhenUsed="0"/>
+    <w:lsdException w:name="Medium Grid 1 Accent 6" w:semiHidden="0" w:uiPriority="67" w:unhideWhenUsed="0"/>
+    <w:lsdException w:name="Medium Grid 2 Accent 6" w:semiHidden="0" w:uiPriority="68" w:unhideWhenUsed="0"/>
+    <w:lsdException w:name="Medium Grid 3 Accent 6" w:semiHidden="0" w:uiPriority="69" w:unhideWhenUsed="0"/>
+    <w:lsdException w:name="Dark List Accent 6" w:semiHidden="0" w:uiPriority="70" w:unhideWhenUsed="0"/>
+    <w:lsdException w:name="Colorful Shading Accent 6" w:semiHidden="0" w:uiPriority="71" w:unhideWhenUsed="0"/>
+    <w:lsdException w:name="Colorful List Accent 6" w:semiHidden="0" w:uiPriority="72" w:unhideWhenUsed="0"/>
+    <w:lsdException w:name="Colorful Grid Accent 6" w:semiHidden="0" w:uiPriority="73" w:unhideWhenUsed="0"/>
+    <w:lsdException w:name="Subtle Emphasis" w:semiHidden="0" w:uiPriority="19" w:unhideWhenUsed="0" w:qFormat="1"/>
+    <w:lsdException w:name="Intense Emphasis" w:semiHidden="0" w:uiPriority="21" w:unhideWhenUsed="0" w:qFormat="1"/>
+    <w:lsdException w:name="Subtle Reference" w:semiHidden="0" w:uiPriority="31" w:unhideWhenUsed="0" w:qFormat="1"/>
+    <w:lsdException w:name="Intense Reference" w:semiHidden="0" w:uiPriority="32" w:unhideWhenUsed="0" w:qFormat="1"/>
+    <w:lsdException w:name="Book Title" w:semiHidden="0" w:uiPriority="33" w:unhideWhenUsed="0" w:qFormat="1"/>
+    <w:lsdException w:name="Bibliography" w:uiPriority="37"/>
+    <w:lsdException w:name="TOC Heading" w:uiPriority="39" w:qFormat="1"/>
   </w:latentStyles>
   <w:style w:type="paragraph" w:default="1" w:styleId="Normal">
     <w:name w:val="Normal"/>
     <w:qFormat/>
     <w:rsid w:val="00EA0784"/>
   </w:style>
-  <w:style w:type="paragraph" w:styleId="Heading1">
+  <w:style w:type="paragraph" w:styleId="Overskrift1">
     <w:name w:val="heading 1"/>
     <w:basedOn w:val="Normal"/>
     <w:next w:val="Normal"/>
-    <w:link w:val="Heading1Char"/>
+    <w:link w:val="Overskrift1Tegn"/>
     <w:uiPriority w:val="9"/>
     <w:qFormat/>
     <w:rsid w:val="00EA0784"/>
@@ -1196,11 +1150,11 @@
       <w:szCs w:val="28"/>
     </w:rPr>
   </w:style>
-  <w:style w:type="paragraph" w:styleId="Heading2">
+  <w:style w:type="paragraph" w:styleId="Overskrift2">
     <w:name w:val="heading 2"/>
     <w:basedOn w:val="Normal"/>
     <w:next w:val="Normal"/>
-    <w:link w:val="Heading2Char"/>
+    <w:link w:val="Overskrift2Tegn"/>
     <w:uiPriority w:val="9"/>
     <w:unhideWhenUsed/>
     <w:qFormat/>
@@ -1220,11 +1174,11 @@
       <w:szCs w:val="26"/>
     </w:rPr>
   </w:style>
-  <w:style w:type="paragraph" w:styleId="Heading3">
+  <w:style w:type="paragraph" w:styleId="Overskrift3">
     <w:name w:val="heading 3"/>
     <w:basedOn w:val="Normal"/>
     <w:next w:val="Normal"/>
-    <w:link w:val="Heading3Char"/>
+    <w:link w:val="Overskrift3Tegn"/>
     <w:uiPriority w:val="9"/>
     <w:unhideWhenUsed/>
     <w:qFormat/>
@@ -1242,11 +1196,11 @@
       <w:color w:val="1CADE4" w:themeColor="accent1"/>
     </w:rPr>
   </w:style>
-  <w:style w:type="paragraph" w:styleId="Heading4">
+  <w:style w:type="paragraph" w:styleId="Overskrift4">
     <w:name w:val="heading 4"/>
     <w:basedOn w:val="Normal"/>
     <w:next w:val="Normal"/>
-    <w:link w:val="Heading4Char"/>
+    <w:link w:val="Overskrift4Tegn"/>
     <w:uiPriority w:val="9"/>
     <w:unhideWhenUsed/>
     <w:qFormat/>
@@ -1266,11 +1220,11 @@
       <w:color w:val="1CADE4" w:themeColor="accent1"/>
     </w:rPr>
   </w:style>
-  <w:style w:type="paragraph" w:styleId="Heading5">
+  <w:style w:type="paragraph" w:styleId="Overskrift5">
     <w:name w:val="heading 5"/>
     <w:basedOn w:val="Normal"/>
     <w:next w:val="Normal"/>
-    <w:link w:val="Heading5Char"/>
+    <w:link w:val="Overskrift5Tegn"/>
     <w:uiPriority w:val="9"/>
     <w:semiHidden/>
     <w:unhideWhenUsed/>
@@ -1287,11 +1241,11 @@
       <w:color w:val="0D5571" w:themeColor="accent1" w:themeShade="7F"/>
     </w:rPr>
   </w:style>
-  <w:style w:type="paragraph" w:styleId="Heading6">
+  <w:style w:type="paragraph" w:styleId="Overskrift6">
     <w:name w:val="heading 6"/>
     <w:basedOn w:val="Normal"/>
     <w:next w:val="Normal"/>
-    <w:link w:val="Heading6Char"/>
+    <w:link w:val="Overskrift6Tegn"/>
     <w:uiPriority w:val="9"/>
     <w:semiHidden/>
     <w:unhideWhenUsed/>
@@ -1310,11 +1264,11 @@
       <w:color w:val="0D5571" w:themeColor="accent1" w:themeShade="7F"/>
     </w:rPr>
   </w:style>
-  <w:style w:type="paragraph" w:styleId="Heading7">
+  <w:style w:type="paragraph" w:styleId="Overskrift7">
     <w:name w:val="heading 7"/>
     <w:basedOn w:val="Normal"/>
     <w:next w:val="Normal"/>
-    <w:link w:val="Heading7Char"/>
+    <w:link w:val="Overskrift7Tegn"/>
     <w:uiPriority w:val="9"/>
     <w:semiHidden/>
     <w:unhideWhenUsed/>
@@ -1333,11 +1287,11 @@
       <w:color w:val="404040" w:themeColor="text1" w:themeTint="BF"/>
     </w:rPr>
   </w:style>
-  <w:style w:type="paragraph" w:styleId="Heading8">
+  <w:style w:type="paragraph" w:styleId="Overskrift8">
     <w:name w:val="heading 8"/>
     <w:basedOn w:val="Normal"/>
     <w:next w:val="Normal"/>
-    <w:link w:val="Heading8Char"/>
+    <w:link w:val="Overskrift8Tegn"/>
     <w:uiPriority w:val="9"/>
     <w:semiHidden/>
     <w:unhideWhenUsed/>
@@ -1356,11 +1310,11 @@
       <w:szCs w:val="20"/>
     </w:rPr>
   </w:style>
-  <w:style w:type="paragraph" w:styleId="Heading9">
+  <w:style w:type="paragraph" w:styleId="Overskrift9">
     <w:name w:val="heading 9"/>
     <w:basedOn w:val="Normal"/>
     <w:next w:val="Normal"/>
-    <w:link w:val="Heading9Char"/>
+    <w:link w:val="Overskrift9Tegn"/>
     <w:uiPriority w:val="9"/>
     <w:semiHidden/>
     <w:unhideWhenUsed/>
@@ -1381,13 +1335,13 @@
       <w:szCs w:val="20"/>
     </w:rPr>
   </w:style>
-  <w:style w:type="character" w:default="1" w:styleId="DefaultParagraphFont">
+  <w:style w:type="character" w:default="1" w:styleId="Standardskriftforavsnitt">
     <w:name w:val="Default Paragraph Font"/>
     <w:uiPriority w:val="1"/>
     <w:semiHidden/>
     <w:unhideWhenUsed/>
   </w:style>
-  <w:style w:type="table" w:default="1" w:styleId="TableNormal">
+  <w:style w:type="table" w:default="1" w:styleId="Vanligtabell">
     <w:name w:val="Normal Table"/>
     <w:uiPriority w:val="99"/>
     <w:semiHidden/>
@@ -1402,16 +1356,16 @@
       </w:tblCellMar>
     </w:tblPr>
   </w:style>
-  <w:style w:type="numbering" w:default="1" w:styleId="NoList">
+  <w:style w:type="numbering" w:default="1" w:styleId="Ingenliste">
     <w:name w:val="No List"/>
     <w:uiPriority w:val="99"/>
     <w:semiHidden/>
     <w:unhideWhenUsed/>
   </w:style>
-  <w:style w:type="character" w:customStyle="1" w:styleId="Heading2Char">
-    <w:name w:val="Heading 2 Char"/>
-    <w:basedOn w:val="DefaultParagraphFont"/>
-    <w:link w:val="Heading2"/>
+  <w:style w:type="character" w:customStyle="1" w:styleId="Overskrift2Tegn">
+    <w:name w:val="Overskrift 2 Tegn"/>
+    <w:basedOn w:val="Standardskriftforavsnitt"/>
+    <w:link w:val="Overskrift2"/>
     <w:uiPriority w:val="9"/>
     <w:rsid w:val="00EA0784"/>
     <w:rPr>
@@ -1423,10 +1377,10 @@
       <w:szCs w:val="26"/>
     </w:rPr>
   </w:style>
-  <w:style w:type="character" w:customStyle="1" w:styleId="Heading1Char">
-    <w:name w:val="Heading 1 Char"/>
-    <w:basedOn w:val="DefaultParagraphFont"/>
-    <w:link w:val="Heading1"/>
+  <w:style w:type="character" w:customStyle="1" w:styleId="Overskrift1Tegn">
+    <w:name w:val="Overskrift 1 Tegn"/>
+    <w:basedOn w:val="Standardskriftforavsnitt"/>
+    <w:link w:val="Overskrift1"/>
     <w:uiPriority w:val="9"/>
     <w:rsid w:val="00EA0784"/>
     <w:rPr>
@@ -1438,10 +1392,10 @@
       <w:szCs w:val="28"/>
     </w:rPr>
   </w:style>
-  <w:style w:type="character" w:customStyle="1" w:styleId="Heading3Char">
-    <w:name w:val="Heading 3 Char"/>
-    <w:basedOn w:val="DefaultParagraphFont"/>
-    <w:link w:val="Heading3"/>
+  <w:style w:type="character" w:customStyle="1" w:styleId="Overskrift3Tegn">
+    <w:name w:val="Overskrift 3 Tegn"/>
+    <w:basedOn w:val="Standardskriftforavsnitt"/>
+    <w:link w:val="Overskrift3"/>
     <w:uiPriority w:val="9"/>
     <w:rsid w:val="00EA0784"/>
     <w:rPr>
@@ -1451,10 +1405,10 @@
       <w:color w:val="1CADE4" w:themeColor="accent1"/>
     </w:rPr>
   </w:style>
-  <w:style w:type="character" w:customStyle="1" w:styleId="Heading4Char">
-    <w:name w:val="Heading 4 Char"/>
-    <w:basedOn w:val="DefaultParagraphFont"/>
-    <w:link w:val="Heading4"/>
+  <w:style w:type="character" w:customStyle="1" w:styleId="Overskrift4Tegn">
+    <w:name w:val="Overskrift 4 Tegn"/>
+    <w:basedOn w:val="Standardskriftforavsnitt"/>
+    <w:link w:val="Overskrift4"/>
     <w:uiPriority w:val="9"/>
     <w:rsid w:val="00EA0784"/>
     <w:rPr>
@@ -1466,10 +1420,10 @@
       <w:color w:val="1CADE4" w:themeColor="accent1"/>
     </w:rPr>
   </w:style>
-  <w:style w:type="character" w:customStyle="1" w:styleId="Heading5Char">
-    <w:name w:val="Heading 5 Char"/>
-    <w:basedOn w:val="DefaultParagraphFont"/>
-    <w:link w:val="Heading5"/>
+  <w:style w:type="character" w:customStyle="1" w:styleId="Overskrift5Tegn">
+    <w:name w:val="Overskrift 5 Tegn"/>
+    <w:basedOn w:val="Standardskriftforavsnitt"/>
+    <w:link w:val="Overskrift5"/>
     <w:uiPriority w:val="9"/>
     <w:semiHidden/>
     <w:rsid w:val="00EA0784"/>
@@ -1478,10 +1432,10 @@
       <w:color w:val="0D5571" w:themeColor="accent1" w:themeShade="7F"/>
     </w:rPr>
   </w:style>
-  <w:style w:type="character" w:customStyle="1" w:styleId="Heading6Char">
-    <w:name w:val="Heading 6 Char"/>
-    <w:basedOn w:val="DefaultParagraphFont"/>
-    <w:link w:val="Heading6"/>
+  <w:style w:type="character" w:customStyle="1" w:styleId="Overskrift6Tegn">
+    <w:name w:val="Overskrift 6 Tegn"/>
+    <w:basedOn w:val="Standardskriftforavsnitt"/>
+    <w:link w:val="Overskrift6"/>
     <w:uiPriority w:val="9"/>
     <w:semiHidden/>
     <w:rsid w:val="00EA0784"/>
@@ -1492,10 +1446,10 @@
       <w:color w:val="0D5571" w:themeColor="accent1" w:themeShade="7F"/>
     </w:rPr>
   </w:style>
-  <w:style w:type="character" w:customStyle="1" w:styleId="Heading7Char">
-    <w:name w:val="Heading 7 Char"/>
-    <w:basedOn w:val="DefaultParagraphFont"/>
-    <w:link w:val="Heading7"/>
+  <w:style w:type="character" w:customStyle="1" w:styleId="Overskrift7Tegn">
+    <w:name w:val="Overskrift 7 Tegn"/>
+    <w:basedOn w:val="Standardskriftforavsnitt"/>
+    <w:link w:val="Overskrift7"/>
     <w:uiPriority w:val="9"/>
     <w:semiHidden/>
     <w:rsid w:val="00EA0784"/>
@@ -1506,10 +1460,10 @@
       <w:color w:val="404040" w:themeColor="text1" w:themeTint="BF"/>
     </w:rPr>
   </w:style>
-  <w:style w:type="character" w:customStyle="1" w:styleId="Heading8Char">
-    <w:name w:val="Heading 8 Char"/>
-    <w:basedOn w:val="DefaultParagraphFont"/>
-    <w:link w:val="Heading8"/>
+  <w:style w:type="character" w:customStyle="1" w:styleId="Overskrift8Tegn">
+    <w:name w:val="Overskrift 8 Tegn"/>
+    <w:basedOn w:val="Standardskriftforavsnitt"/>
+    <w:link w:val="Overskrift8"/>
     <w:uiPriority w:val="9"/>
     <w:semiHidden/>
     <w:rsid w:val="00EA0784"/>
@@ -1520,10 +1474,10 @@
       <w:szCs w:val="20"/>
     </w:rPr>
   </w:style>
-  <w:style w:type="character" w:customStyle="1" w:styleId="Heading9Char">
-    <w:name w:val="Heading 9 Char"/>
-    <w:basedOn w:val="DefaultParagraphFont"/>
-    <w:link w:val="Heading9"/>
+  <w:style w:type="character" w:customStyle="1" w:styleId="Overskrift9Tegn">
+    <w:name w:val="Overskrift 9 Tegn"/>
+    <w:basedOn w:val="Standardskriftforavsnitt"/>
+    <w:link w:val="Overskrift9"/>
     <w:uiPriority w:val="9"/>
     <w:semiHidden/>
     <w:rsid w:val="00EA0784"/>
@@ -1536,7 +1490,7 @@
       <w:szCs w:val="20"/>
     </w:rPr>
   </w:style>
-  <w:style w:type="paragraph" w:styleId="Caption">
+  <w:style w:type="paragraph" w:styleId="Bildetekst">
     <w:name w:val="caption"/>
     <w:basedOn w:val="Normal"/>
     <w:next w:val="Normal"/>
@@ -1556,11 +1510,11 @@
       <w:szCs w:val="18"/>
     </w:rPr>
   </w:style>
-  <w:style w:type="paragraph" w:styleId="Title">
+  <w:style w:type="paragraph" w:styleId="Tittel">
     <w:name w:val="Title"/>
     <w:basedOn w:val="Normal"/>
     <w:next w:val="Normal"/>
-    <w:link w:val="TitleChar"/>
+    <w:link w:val="TittelTegn"/>
     <w:uiPriority w:val="10"/>
     <w:qFormat/>
     <w:rsid w:val="00EA0784"/>
@@ -1579,10 +1533,10 @@
       <w:szCs w:val="52"/>
     </w:rPr>
   </w:style>
-  <w:style w:type="character" w:customStyle="1" w:styleId="TitleChar">
-    <w:name w:val="Title Char"/>
-    <w:basedOn w:val="DefaultParagraphFont"/>
-    <w:link w:val="Title"/>
+  <w:style w:type="character" w:customStyle="1" w:styleId="TittelTegn">
+    <w:name w:val="Tittel Tegn"/>
+    <w:basedOn w:val="Standardskriftforavsnitt"/>
+    <w:link w:val="Tittel"/>
     <w:uiPriority w:val="10"/>
     <w:rsid w:val="00EA0784"/>
     <w:rPr>
@@ -1593,11 +1547,11 @@
       <w:szCs w:val="52"/>
     </w:rPr>
   </w:style>
-  <w:style w:type="paragraph" w:styleId="Subtitle">
+  <w:style w:type="paragraph" w:styleId="Undertittel">
     <w:name w:val="Subtitle"/>
     <w:basedOn w:val="Normal"/>
     <w:next w:val="Normal"/>
-    <w:link w:val="SubtitleChar"/>
+    <w:link w:val="UndertittelTegn"/>
     <w:uiPriority w:val="11"/>
     <w:qFormat/>
     <w:rsid w:val="00EA0784"/>
@@ -1616,10 +1570,10 @@
       <w:szCs w:val="24"/>
     </w:rPr>
   </w:style>
-  <w:style w:type="character" w:customStyle="1" w:styleId="SubtitleChar">
-    <w:name w:val="Subtitle Char"/>
-    <w:basedOn w:val="DefaultParagraphFont"/>
-    <w:link w:val="Subtitle"/>
+  <w:style w:type="character" w:customStyle="1" w:styleId="UndertittelTegn">
+    <w:name w:val="Undertittel Tegn"/>
+    <w:basedOn w:val="Standardskriftforavsnitt"/>
+    <w:link w:val="Undertittel"/>
     <w:uiPriority w:val="11"/>
     <w:rsid w:val="00EA0784"/>
     <w:rPr>
@@ -1632,9 +1586,9 @@
       <w:szCs w:val="24"/>
     </w:rPr>
   </w:style>
-  <w:style w:type="character" w:styleId="Strong">
+  <w:style w:type="character" w:styleId="Sterk">
     <w:name w:val="Strong"/>
-    <w:basedOn w:val="DefaultParagraphFont"/>
+    <w:basedOn w:val="Standardskriftforavsnitt"/>
     <w:uiPriority w:val="22"/>
     <w:qFormat/>
     <w:rsid w:val="00EA0784"/>
@@ -1643,9 +1597,9 @@
       <w:bCs/>
     </w:rPr>
   </w:style>
-  <w:style w:type="character" w:styleId="Emphasis">
+  <w:style w:type="character" w:styleId="Uthevet">
     <w:name w:val="Emphasis"/>
-    <w:basedOn w:val="DefaultParagraphFont"/>
+    <w:basedOn w:val="Standardskriftforavsnitt"/>
     <w:uiPriority w:val="20"/>
     <w:qFormat/>
     <w:rsid w:val="00EA0784"/>
@@ -1654,7 +1608,7 @@
       <w:iCs/>
     </w:rPr>
   </w:style>
-  <w:style w:type="paragraph" w:styleId="NoSpacing">
+  <w:style w:type="paragraph" w:styleId="Ingenmellomrom">
     <w:name w:val="No Spacing"/>
     <w:uiPriority w:val="1"/>
     <w:qFormat/>
@@ -1663,11 +1617,11 @@
       <w:spacing w:after="0" w:line="240" w:lineRule="auto"/>
     </w:pPr>
   </w:style>
-  <w:style w:type="paragraph" w:styleId="Quote">
+  <w:style w:type="paragraph" w:styleId="Sitat">
     <w:name w:val="Quote"/>
     <w:basedOn w:val="Normal"/>
     <w:next w:val="Normal"/>
-    <w:link w:val="QuoteChar"/>
+    <w:link w:val="SitatTegn"/>
     <w:uiPriority w:val="29"/>
     <w:qFormat/>
     <w:rsid w:val="00EA0784"/>
@@ -1677,10 +1631,10 @@
       <w:color w:val="000000" w:themeColor="text1"/>
     </w:rPr>
   </w:style>
-  <w:style w:type="character" w:customStyle="1" w:styleId="QuoteChar">
-    <w:name w:val="Quote Char"/>
-    <w:basedOn w:val="DefaultParagraphFont"/>
-    <w:link w:val="Quote"/>
+  <w:style w:type="character" w:customStyle="1" w:styleId="SitatTegn">
+    <w:name w:val="Sitat Tegn"/>
+    <w:basedOn w:val="Standardskriftforavsnitt"/>
+    <w:link w:val="Sitat"/>
     <w:uiPriority w:val="29"/>
     <w:rsid w:val="00EA0784"/>
     <w:rPr>
@@ -1689,11 +1643,11 @@
       <w:color w:val="000000" w:themeColor="text1"/>
     </w:rPr>
   </w:style>
-  <w:style w:type="paragraph" w:styleId="IntenseQuote">
+  <w:style w:type="paragraph" w:styleId="Sterktsitat">
     <w:name w:val="Intense Quote"/>
     <w:basedOn w:val="Normal"/>
     <w:next w:val="Normal"/>
-    <w:link w:val="IntenseQuoteChar"/>
+    <w:link w:val="SterktsitatTegn"/>
     <w:uiPriority w:val="30"/>
     <w:qFormat/>
     <w:rsid w:val="00EA0784"/>
@@ -1712,10 +1666,10 @@
       <w:color w:val="1CADE4" w:themeColor="accent1"/>
     </w:rPr>
   </w:style>
-  <w:style w:type="character" w:customStyle="1" w:styleId="IntenseQuoteChar">
-    <w:name w:val="Intense Quote Char"/>
-    <w:basedOn w:val="DefaultParagraphFont"/>
-    <w:link w:val="IntenseQuote"/>
+  <w:style w:type="character" w:customStyle="1" w:styleId="SterktsitatTegn">
+    <w:name w:val="Sterkt sitat Tegn"/>
+    <w:basedOn w:val="Standardskriftforavsnitt"/>
+    <w:link w:val="Sterktsitat"/>
     <w:uiPriority w:val="30"/>
     <w:rsid w:val="00EA0784"/>
     <w:rPr>
@@ -1726,9 +1680,9 @@
       <w:color w:val="1CADE4" w:themeColor="accent1"/>
     </w:rPr>
   </w:style>
-  <w:style w:type="character" w:styleId="SubtleEmphasis">
+  <w:style w:type="character" w:styleId="Svakutheving">
     <w:name w:val="Subtle Emphasis"/>
-    <w:basedOn w:val="DefaultParagraphFont"/>
+    <w:basedOn w:val="Standardskriftforavsnitt"/>
     <w:uiPriority w:val="19"/>
     <w:qFormat/>
     <w:rsid w:val="00EA0784"/>
@@ -1738,9 +1692,9 @@
       <w:color w:val="808080" w:themeColor="text1" w:themeTint="7F"/>
     </w:rPr>
   </w:style>
-  <w:style w:type="character" w:styleId="IntenseEmphasis">
+  <w:style w:type="character" w:styleId="Sterkutheving">
     <w:name w:val="Intense Emphasis"/>
-    <w:basedOn w:val="DefaultParagraphFont"/>
+    <w:basedOn w:val="Standardskriftforavsnitt"/>
     <w:uiPriority w:val="21"/>
     <w:qFormat/>
     <w:rsid w:val="00EA0784"/>
@@ -1752,9 +1706,9 @@
       <w:color w:val="1CADE4" w:themeColor="accent1"/>
     </w:rPr>
   </w:style>
-  <w:style w:type="character" w:styleId="SubtleReference">
+  <w:style w:type="character" w:styleId="Svakreferanse">
     <w:name w:val="Subtle Reference"/>
-    <w:basedOn w:val="DefaultParagraphFont"/>
+    <w:basedOn w:val="Standardskriftforavsnitt"/>
     <w:uiPriority w:val="31"/>
     <w:qFormat/>
     <w:rsid w:val="00EA0784"/>
@@ -1764,9 +1718,9 @@
       <w:u w:val="single"/>
     </w:rPr>
   </w:style>
-  <w:style w:type="character" w:styleId="IntenseReference">
+  <w:style w:type="character" w:styleId="Sterkreferanse">
     <w:name w:val="Intense Reference"/>
-    <w:basedOn w:val="DefaultParagraphFont"/>
+    <w:basedOn w:val="Standardskriftforavsnitt"/>
     <w:uiPriority w:val="32"/>
     <w:qFormat/>
     <w:rsid w:val="00EA0784"/>
@@ -1779,9 +1733,9 @@
       <w:u w:val="single"/>
     </w:rPr>
   </w:style>
-  <w:style w:type="character" w:styleId="BookTitle">
+  <w:style w:type="character" w:styleId="Boktittel">
     <w:name w:val="Book Title"/>
-    <w:basedOn w:val="DefaultParagraphFont"/>
+    <w:basedOn w:val="Standardskriftforavsnitt"/>
     <w:uiPriority w:val="33"/>
     <w:qFormat/>
     <w:rsid w:val="00EA0784"/>
@@ -1792,9 +1746,9 @@
       <w:spacing w:val="5"/>
     </w:rPr>
   </w:style>
-  <w:style w:type="paragraph" w:styleId="TOCHeading">
+  <w:style w:type="paragraph" w:styleId="Overskriftforinnholdsfortegnelse">
     <w:name w:val="TOC Heading"/>
-    <w:basedOn w:val="Heading1"/>
+    <w:basedOn w:val="Overskrift1"/>
     <w:next w:val="Normal"/>
     <w:uiPriority w:val="39"/>
     <w:semiHidden/>
@@ -1804,6 +1758,871 @@
     <w:pPr>
       <w:outlineLvl w:val="9"/>
     </w:pPr>
+  </w:style>
+  <w:style w:type="paragraph" w:styleId="Bobletekst">
+    <w:name w:val="Balloon Text"/>
+    <w:basedOn w:val="Normal"/>
+    <w:link w:val="BobletekstTegn"/>
+    <w:uiPriority w:val="99"/>
+    <w:semiHidden/>
+    <w:unhideWhenUsed/>
+    <w:rsid w:val="008A25FF"/>
+    <w:pPr>
+      <w:spacing w:after="0" w:line="240" w:lineRule="auto"/>
+    </w:pPr>
+    <w:rPr>
+      <w:rFonts w:ascii="Lucida Grande" w:hAnsi="Lucida Grande"/>
+      <w:sz w:val="18"/>
+      <w:szCs w:val="18"/>
+    </w:rPr>
+  </w:style>
+  <w:style w:type="character" w:customStyle="1" w:styleId="BobletekstTegn">
+    <w:name w:val="Bobletekst Tegn"/>
+    <w:basedOn w:val="Standardskriftforavsnitt"/>
+    <w:link w:val="Bobletekst"/>
+    <w:uiPriority w:val="99"/>
+    <w:semiHidden/>
+    <w:rsid w:val="008A25FF"/>
+    <w:rPr>
+      <w:rFonts w:ascii="Lucida Grande" w:hAnsi="Lucida Grande"/>
+      <w:sz w:val="18"/>
+      <w:szCs w:val="18"/>
+    </w:rPr>
+  </w:style>
+</w:styles>
+</file>
+
+<file path=word/stylesWithEffects.xml><?xml version="1.0" encoding="utf-8"?>
+<w:styles xmlns:wpc="http://schemas.microsoft.com/office/word/2010/wordprocessingCanvas" xmlns:mo="http://schemas.microsoft.com/office/mac/office/2008/main" xmlns:mc="http://schemas.openxmlformats.org/markup-compatibility/2006" xmlns:mv="urn:schemas-microsoft-com:mac:vml" xmlns:o="urn:schemas-microsoft-com:office:office" xmlns:r="http://schemas.openxmlformats.org/officeDocument/2006/relationships" xmlns:m="http://schemas.openxmlformats.org/officeDocument/2006/math" xmlns:v="urn:schemas-microsoft-com:vml" xmlns:wp14="http://schemas.microsoft.com/office/word/2010/wordprocessingDrawing" xmlns:wp="http://schemas.openxmlformats.org/drawingml/2006/wordprocessingDrawing" xmlns:w10="urn:schemas-microsoft-com:office:word" xmlns:w="http://schemas.openxmlformats.org/wordprocessingml/2006/main" xmlns:w14="http://schemas.microsoft.com/office/word/2010/wordml" xmlns:wpg="http://schemas.microsoft.com/office/word/2010/wordprocessingGroup" xmlns:wpi="http://schemas.microsoft.com/office/word/2010/wordprocessingInk" xmlns:wne="http://schemas.microsoft.com/office/word/2006/wordml" xmlns:wps="http://schemas.microsoft.com/office/word/2010/wordprocessingShape" mc:Ignorable="w14 wp14">
+  <w:docDefaults>
+    <w:rPrDefault>
+      <w:rPr>
+        <w:rFonts w:asciiTheme="minorHAnsi" w:eastAsiaTheme="minorEastAsia" w:hAnsiTheme="minorHAnsi" w:cstheme="minorBidi"/>
+        <w:sz w:val="22"/>
+        <w:szCs w:val="22"/>
+        <w:lang w:val="en-GB" w:eastAsia="en-US" w:bidi="ar-SA"/>
+      </w:rPr>
+    </w:rPrDefault>
+    <w:pPrDefault>
+      <w:pPr>
+        <w:spacing w:after="200" w:line="276" w:lineRule="auto"/>
+      </w:pPr>
+    </w:pPrDefault>
+  </w:docDefaults>
+  <w:latentStyles w:defLockedState="0" w:defUIPriority="99" w:defSemiHidden="1" w:defUnhideWhenUsed="1" w:defQFormat="0" w:count="276">
+    <w:lsdException w:name="Normal" w:semiHidden="0" w:uiPriority="0" w:unhideWhenUsed="0" w:qFormat="1"/>
+    <w:lsdException w:name="heading 1" w:semiHidden="0" w:uiPriority="9" w:unhideWhenUsed="0" w:qFormat="1"/>
+    <w:lsdException w:name="heading 2" w:uiPriority="9" w:qFormat="1"/>
+    <w:lsdException w:name="heading 3" w:uiPriority="9" w:qFormat="1"/>
+    <w:lsdException w:name="heading 4" w:uiPriority="9" w:qFormat="1"/>
+    <w:lsdException w:name="heading 5" w:uiPriority="9" w:qFormat="1"/>
+    <w:lsdException w:name="heading 6" w:uiPriority="9" w:qFormat="1"/>
+    <w:lsdException w:name="heading 7" w:uiPriority="9" w:qFormat="1"/>
+    <w:lsdException w:name="heading 8" w:uiPriority="9" w:qFormat="1"/>
+    <w:lsdException w:name="heading 9" w:uiPriority="9" w:qFormat="1"/>
+    <w:lsdException w:name="toc 1" w:uiPriority="39"/>
+    <w:lsdException w:name="toc 2" w:uiPriority="39"/>
+    <w:lsdException w:name="toc 3" w:uiPriority="39"/>
+    <w:lsdException w:name="toc 4" w:uiPriority="39"/>
+    <w:lsdException w:name="toc 5" w:uiPriority="39"/>
+    <w:lsdException w:name="toc 6" w:uiPriority="39"/>
+    <w:lsdException w:name="toc 7" w:uiPriority="39"/>
+    <w:lsdException w:name="toc 8" w:uiPriority="39"/>
+    <w:lsdException w:name="toc 9" w:uiPriority="39"/>
+    <w:lsdException w:name="caption" w:uiPriority="35" w:qFormat="1"/>
+    <w:lsdException w:name="Title" w:semiHidden="0" w:uiPriority="10" w:unhideWhenUsed="0" w:qFormat="1"/>
+    <w:lsdException w:name="Default Paragraph Font" w:uiPriority="1"/>
+    <w:lsdException w:name="Subtitle" w:semiHidden="0" w:uiPriority="11" w:unhideWhenUsed="0" w:qFormat="1"/>
+    <w:lsdException w:name="Strong" w:semiHidden="0" w:uiPriority="22" w:unhideWhenUsed="0" w:qFormat="1"/>
+    <w:lsdException w:name="Emphasis" w:semiHidden="0" w:uiPriority="20" w:unhideWhenUsed="0" w:qFormat="1"/>
+    <w:lsdException w:name="Table Grid" w:semiHidden="0" w:uiPriority="39" w:unhideWhenUsed="0"/>
+    <w:lsdException w:name="Note Level 1" w:semiHidden="0" w:unhideWhenUsed="0"/>
+    <w:lsdException w:name="Note Level 2" w:semiHidden="0" w:unhideWhenUsed="0"/>
+    <w:lsdException w:name="Note Level 3" w:semiHidden="0" w:unhideWhenUsed="0"/>
+    <w:lsdException w:name="Note Level 4" w:semiHidden="0" w:unhideWhenUsed="0"/>
+    <w:lsdException w:name="Note Level 5" w:semiHidden="0" w:unhideWhenUsed="0"/>
+    <w:lsdException w:name="Note Level 6" w:semiHidden="0" w:unhideWhenUsed="0"/>
+    <w:lsdException w:name="Note Level 7" w:semiHidden="0" w:unhideWhenUsed="0"/>
+    <w:lsdException w:name="Note Level 8" w:semiHidden="0" w:unhideWhenUsed="0"/>
+    <w:lsdException w:name="Note Level 9" w:semiHidden="0" w:unhideWhenUsed="0"/>
+    <w:lsdException w:name="Placeholder Text" w:unhideWhenUsed="0"/>
+    <w:lsdException w:name="No Spacing" w:semiHidden="0" w:uiPriority="1" w:unhideWhenUsed="0" w:qFormat="1"/>
+    <w:lsdException w:name="Light Shading" w:semiHidden="0" w:uiPriority="60" w:unhideWhenUsed="0"/>
+    <w:lsdException w:name="Light List" w:semiHidden="0" w:uiPriority="61" w:unhideWhenUsed="0"/>
+    <w:lsdException w:name="Light Grid" w:semiHidden="0" w:uiPriority="62" w:unhideWhenUsed="0"/>
+    <w:lsdException w:name="Medium Shading 1" w:semiHidden="0" w:uiPriority="63" w:unhideWhenUsed="0"/>
+    <w:lsdException w:name="Medium Shading 2" w:semiHidden="0" w:uiPriority="64" w:unhideWhenUsed="0"/>
+    <w:lsdException w:name="Medium List 1" w:semiHidden="0" w:uiPriority="65" w:unhideWhenUsed="0"/>
+    <w:lsdException w:name="Medium List 2" w:semiHidden="0" w:uiPriority="66" w:unhideWhenUsed="0"/>
+    <w:lsdException w:name="Medium Grid 1" w:semiHidden="0" w:uiPriority="67" w:unhideWhenUsed="0"/>
+    <w:lsdException w:name="Medium Grid 2" w:semiHidden="0" w:uiPriority="68" w:unhideWhenUsed="0"/>
+    <w:lsdException w:name="Medium Grid 3" w:semiHidden="0" w:uiPriority="69" w:unhideWhenUsed="0"/>
+    <w:lsdException w:name="Dark List" w:semiHidden="0" w:uiPriority="70" w:unhideWhenUsed="0"/>
+    <w:lsdException w:name="Colorful Shading" w:semiHidden="0" w:uiPriority="71" w:unhideWhenUsed="0"/>
+    <w:lsdException w:name="Colorful List" w:semiHidden="0" w:uiPriority="72" w:unhideWhenUsed="0"/>
+    <w:lsdException w:name="Colorful Grid" w:semiHidden="0" w:uiPriority="73" w:unhideWhenUsed="0"/>
+    <w:lsdException w:name="Light Shading Accent 1" w:semiHidden="0" w:uiPriority="60" w:unhideWhenUsed="0"/>
+    <w:lsdException w:name="Light List Accent 1" w:semiHidden="0" w:uiPriority="61" w:unhideWhenUsed="0"/>
+    <w:lsdException w:name="Light Grid Accent 1" w:semiHidden="0" w:uiPriority="62" w:unhideWhenUsed="0"/>
+    <w:lsdException w:name="Medium Shading 1 Accent 1" w:semiHidden="0" w:uiPriority="63" w:unhideWhenUsed="0"/>
+    <w:lsdException w:name="Medium Shading 2 Accent 1" w:semiHidden="0" w:uiPriority="64" w:unhideWhenUsed="0"/>
+    <w:lsdException w:name="Medium List 1 Accent 1" w:semiHidden="0" w:uiPriority="65" w:unhideWhenUsed="0"/>
+    <w:lsdException w:name="Revision" w:unhideWhenUsed="0"/>
+    <w:lsdException w:name="List Paragraph" w:semiHidden="0" w:uiPriority="34" w:unhideWhenUsed="0" w:qFormat="1"/>
+    <w:lsdException w:name="Quote" w:semiHidden="0" w:uiPriority="29" w:unhideWhenUsed="0" w:qFormat="1"/>
+    <w:lsdException w:name="Intense Quote" w:semiHidden="0" w:uiPriority="30" w:unhideWhenUsed="0" w:qFormat="1"/>
+    <w:lsdException w:name="Medium List 2 Accent 1" w:semiHidden="0" w:uiPriority="66" w:unhideWhenUsed="0"/>
+    <w:lsdException w:name="Medium Grid 1 Accent 1" w:semiHidden="0" w:uiPriority="67" w:unhideWhenUsed="0"/>
+    <w:lsdException w:name="Medium Grid 2 Accent 1" w:semiHidden="0" w:uiPriority="68" w:unhideWhenUsed="0"/>
+    <w:lsdException w:name="Medium Grid 3 Accent 1" w:semiHidden="0" w:uiPriority="69" w:unhideWhenUsed="0"/>
+    <w:lsdException w:name="Dark List Accent 1" w:semiHidden="0" w:uiPriority="70" w:unhideWhenUsed="0"/>
+    <w:lsdException w:name="Colorful Shading Accent 1" w:semiHidden="0" w:uiPriority="71" w:unhideWhenUsed="0"/>
+    <w:lsdException w:name="Colorful List Accent 1" w:semiHidden="0" w:uiPriority="72" w:unhideWhenUsed="0"/>
+    <w:lsdException w:name="Colorful Grid Accent 1" w:semiHidden="0" w:uiPriority="73" w:unhideWhenUsed="0"/>
+    <w:lsdException w:name="Light Shading Accent 2" w:semiHidden="0" w:uiPriority="60" w:unhideWhenUsed="0"/>
+    <w:lsdException w:name="Light List Accent 2" w:semiHidden="0" w:uiPriority="61" w:unhideWhenUsed="0"/>
+    <w:lsdException w:name="Light Grid Accent 2" w:semiHidden="0" w:uiPriority="62" w:unhideWhenUsed="0"/>
+    <w:lsdException w:name="Medium Shading 1 Accent 2" w:semiHidden="0" w:uiPriority="63" w:unhideWhenUsed="0"/>
+    <w:lsdException w:name="Medium Shading 2 Accent 2" w:semiHidden="0" w:uiPriority="64" w:unhideWhenUsed="0"/>
+    <w:lsdException w:name="Medium List 1 Accent 2" w:semiHidden="0" w:uiPriority="65" w:unhideWhenUsed="0"/>
+    <w:lsdException w:name="Medium List 2 Accent 2" w:semiHidden="0" w:uiPriority="66" w:unhideWhenUsed="0"/>
+    <w:lsdException w:name="Medium Grid 1 Accent 2" w:semiHidden="0" w:uiPriority="67" w:unhideWhenUsed="0"/>
+    <w:lsdException w:name="Medium Grid 2 Accent 2" w:semiHidden="0" w:uiPriority="68" w:unhideWhenUsed="0"/>
+    <w:lsdException w:name="Medium Grid 3 Accent 2" w:semiHidden="0" w:uiPriority="69" w:unhideWhenUsed="0"/>
+    <w:lsdException w:name="Dark List Accent 2" w:semiHidden="0" w:uiPriority="70" w:unhideWhenUsed="0"/>
+    <w:lsdException w:name="Colorful Shading Accent 2" w:semiHidden="0" w:uiPriority="71" w:unhideWhenUsed="0"/>
+    <w:lsdException w:name="Colorful List Accent 2" w:semiHidden="0" w:uiPriority="72" w:unhideWhenUsed="0"/>
+    <w:lsdException w:name="Colorful Grid Accent 2" w:semiHidden="0" w:uiPriority="73" w:unhideWhenUsed="0"/>
+    <w:lsdException w:name="Light Shading Accent 3" w:semiHidden="0" w:uiPriority="60" w:unhideWhenUsed="0"/>
+    <w:lsdException w:name="Light List Accent 3" w:semiHidden="0" w:uiPriority="61" w:unhideWhenUsed="0"/>
+    <w:lsdException w:name="Light Grid Accent 3" w:semiHidden="0" w:uiPriority="62" w:unhideWhenUsed="0"/>
+    <w:lsdException w:name="Medium Shading 1 Accent 3" w:semiHidden="0" w:uiPriority="63" w:unhideWhenUsed="0"/>
+    <w:lsdException w:name="Medium Shading 2 Accent 3" w:semiHidden="0" w:uiPriority="64" w:unhideWhenUsed="0"/>
+    <w:lsdException w:name="Medium List 1 Accent 3" w:semiHidden="0" w:uiPriority="65" w:unhideWhenUsed="0"/>
+    <w:lsdException w:name="Medium List 2 Accent 3" w:semiHidden="0" w:uiPriority="66" w:unhideWhenUsed="0"/>
+    <w:lsdException w:name="Medium Grid 1 Accent 3" w:semiHidden="0" w:uiPriority="67" w:unhideWhenUsed="0"/>
+    <w:lsdException w:name="Medium Grid 2 Accent 3" w:semiHidden="0" w:uiPriority="68" w:unhideWhenUsed="0"/>
+    <w:lsdException w:name="Medium Grid 3 Accent 3" w:semiHidden="0" w:uiPriority="69" w:unhideWhenUsed="0"/>
+    <w:lsdException w:name="Dark List Accent 3" w:semiHidden="0" w:uiPriority="70" w:unhideWhenUsed="0"/>
+    <w:lsdException w:name="Colorful Shading Accent 3" w:semiHidden="0" w:uiPriority="71" w:unhideWhenUsed="0"/>
+    <w:lsdException w:name="Colorful List Accent 3" w:semiHidden="0" w:uiPriority="72" w:unhideWhenUsed="0"/>
+    <w:lsdException w:name="Colorful Grid Accent 3" w:semiHidden="0" w:uiPriority="73" w:unhideWhenUsed="0"/>
+    <w:lsdException w:name="Light Shading Accent 4" w:semiHidden="0" w:uiPriority="60" w:unhideWhenUsed="0"/>
+    <w:lsdException w:name="Light List Accent 4" w:semiHidden="0" w:uiPriority="61" w:unhideWhenUsed="0"/>
+    <w:lsdException w:name="Light Grid Accent 4" w:semiHidden="0" w:uiPriority="62" w:unhideWhenUsed="0"/>
+    <w:lsdException w:name="Medium Shading 1 Accent 4" w:semiHidden="0" w:uiPriority="63" w:unhideWhenUsed="0"/>
+    <w:lsdException w:name="Medium Shading 2 Accent 4" w:semiHidden="0" w:uiPriority="64" w:unhideWhenUsed="0"/>
+    <w:lsdException w:name="Medium List 1 Accent 4" w:semiHidden="0" w:uiPriority="65" w:unhideWhenUsed="0"/>
+    <w:lsdException w:name="Medium List 2 Accent 4" w:semiHidden="0" w:uiPriority="66" w:unhideWhenUsed="0"/>
+    <w:lsdException w:name="Medium Grid 1 Accent 4" w:semiHidden="0" w:uiPriority="67" w:unhideWhenUsed="0"/>
+    <w:lsdException w:name="Medium Grid 2 Accent 4" w:semiHidden="0" w:uiPriority="68" w:unhideWhenUsed="0"/>
+    <w:lsdException w:name="Medium Grid 3 Accent 4" w:semiHidden="0" w:uiPriority="69" w:unhideWhenUsed="0"/>
+    <w:lsdException w:name="Dark List Accent 4" w:semiHidden="0" w:uiPriority="70" w:unhideWhenUsed="0"/>
+    <w:lsdException w:name="Colorful Shading Accent 4" w:semiHidden="0" w:uiPriority="71" w:unhideWhenUsed="0"/>
+    <w:lsdException w:name="Colorful List Accent 4" w:semiHidden="0" w:uiPriority="72" w:unhideWhenUsed="0"/>
+    <w:lsdException w:name="Colorful Grid Accent 4" w:semiHidden="0" w:uiPriority="73" w:unhideWhenUsed="0"/>
+    <w:lsdException w:name="Light Shading Accent 5" w:semiHidden="0" w:uiPriority="60" w:unhideWhenUsed="0"/>
+    <w:lsdException w:name="Light List Accent 5" w:semiHidden="0" w:uiPriority="61" w:unhideWhenUsed="0"/>
+    <w:lsdException w:name="Light Grid Accent 5" w:semiHidden="0" w:uiPriority="62" w:unhideWhenUsed="0"/>
+    <w:lsdException w:name="Medium Shading 1 Accent 5" w:semiHidden="0" w:uiPriority="63" w:unhideWhenUsed="0"/>
+    <w:lsdException w:name="Medium Shading 2 Accent 5" w:semiHidden="0" w:uiPriority="64" w:unhideWhenUsed="0"/>
+    <w:lsdException w:name="Medium List 1 Accent 5" w:semiHidden="0" w:uiPriority="65" w:unhideWhenUsed="0"/>
+    <w:lsdException w:name="Medium List 2 Accent 5" w:semiHidden="0" w:uiPriority="66" w:unhideWhenUsed="0"/>
+    <w:lsdException w:name="Medium Grid 1 Accent 5" w:semiHidden="0" w:uiPriority="67" w:unhideWhenUsed="0"/>
+    <w:lsdException w:name="Medium Grid 2 Accent 5" w:semiHidden="0" w:uiPriority="68" w:unhideWhenUsed="0"/>
+    <w:lsdException w:name="Medium Grid 3 Accent 5" w:semiHidden="0" w:uiPriority="69" w:unhideWhenUsed="0"/>
+    <w:lsdException w:name="Dark List Accent 5" w:semiHidden="0" w:uiPriority="70" w:unhideWhenUsed="0"/>
+    <w:lsdException w:name="Colorful Shading Accent 5" w:semiHidden="0" w:uiPriority="71" w:unhideWhenUsed="0"/>
+    <w:lsdException w:name="Colorful List Accent 5" w:semiHidden="0" w:uiPriority="72" w:unhideWhenUsed="0"/>
+    <w:lsdException w:name="Colorful Grid Accent 5" w:semiHidden="0" w:uiPriority="73" w:unhideWhenUsed="0"/>
+    <w:lsdException w:name="Light Shading Accent 6" w:semiHidden="0" w:uiPriority="60" w:unhideWhenUsed="0"/>
+    <w:lsdException w:name="Light List Accent 6" w:semiHidden="0" w:uiPriority="61" w:unhideWhenUsed="0"/>
+    <w:lsdException w:name="Light Grid Accent 6" w:semiHidden="0" w:uiPriority="62" w:unhideWhenUsed="0"/>
+    <w:lsdException w:name="Medium Shading 1 Accent 6" w:semiHidden="0" w:uiPriority="63" w:unhideWhenUsed="0"/>
+    <w:lsdException w:name="Medium Shading 2 Accent 6" w:semiHidden="0" w:uiPriority="64" w:unhideWhenUsed="0"/>
+    <w:lsdException w:name="Medium List 1 Accent 6" w:semiHidden="0" w:uiPriority="65" w:unhideWhenUsed="0"/>
+    <w:lsdException w:name="Medium List 2 Accent 6" w:semiHidden="0" w:uiPriority="66" w:unhideWhenUsed="0"/>
+    <w:lsdException w:name="Medium Grid 1 Accent 6" w:semiHidden="0" w:uiPriority="67" w:unhideWhenUsed="0"/>
+    <w:lsdException w:name="Medium Grid 2 Accent 6" w:semiHidden="0" w:uiPriority="68" w:unhideWhenUsed="0"/>
+    <w:lsdException w:name="Medium Grid 3 Accent 6" w:semiHidden="0" w:uiPriority="69" w:unhideWhenUsed="0"/>
+    <w:lsdException w:name="Dark List Accent 6" w:semiHidden="0" w:uiPriority="70" w:unhideWhenUsed="0"/>
+    <w:lsdException w:name="Colorful Shading Accent 6" w:semiHidden="0" w:uiPriority="71" w:unhideWhenUsed="0"/>
+    <w:lsdException w:name="Colorful List Accent 6" w:semiHidden="0" w:uiPriority="72" w:unhideWhenUsed="0"/>
+    <w:lsdException w:name="Colorful Grid Accent 6" w:semiHidden="0" w:uiPriority="73" w:unhideWhenUsed="0"/>
+    <w:lsdException w:name="Subtle Emphasis" w:semiHidden="0" w:uiPriority="19" w:unhideWhenUsed="0" w:qFormat="1"/>
+    <w:lsdException w:name="Intense Emphasis" w:semiHidden="0" w:uiPriority="21" w:unhideWhenUsed="0" w:qFormat="1"/>
+    <w:lsdException w:name="Subtle Reference" w:semiHidden="0" w:uiPriority="31" w:unhideWhenUsed="0" w:qFormat="1"/>
+    <w:lsdException w:name="Intense Reference" w:semiHidden="0" w:uiPriority="32" w:unhideWhenUsed="0" w:qFormat="1"/>
+    <w:lsdException w:name="Book Title" w:semiHidden="0" w:uiPriority="33" w:unhideWhenUsed="0" w:qFormat="1"/>
+    <w:lsdException w:name="Bibliography" w:uiPriority="37"/>
+    <w:lsdException w:name="TOC Heading" w:uiPriority="39" w:qFormat="1"/>
+  </w:latentStyles>
+  <w:style w:type="paragraph" w:default="1" w:styleId="Normal">
+    <w:name w:val="Normal"/>
+    <w:qFormat/>
+    <w:rsid w:val="00EA0784"/>
+  </w:style>
+  <w:style w:type="paragraph" w:styleId="Overskrift1">
+    <w:name w:val="heading 1"/>
+    <w:basedOn w:val="Normal"/>
+    <w:next w:val="Normal"/>
+    <w:link w:val="Overskrift1Tegn"/>
+    <w:uiPriority w:val="9"/>
+    <w:qFormat/>
+    <w:rsid w:val="00EA0784"/>
+    <w:pPr>
+      <w:keepNext/>
+      <w:keepLines/>
+      <w:spacing w:before="480" w:after="0"/>
+      <w:outlineLvl w:val="0"/>
+    </w:pPr>
+    <w:rPr>
+      <w:rFonts w:asciiTheme="majorHAnsi" w:eastAsiaTheme="majorEastAsia" w:hAnsiTheme="majorHAnsi" w:cstheme="majorBidi"/>
+      <w:b/>
+      <w:bCs/>
+      <w:color w:val="1481AB" w:themeColor="accent1" w:themeShade="BF"/>
+      <w:sz w:val="28"/>
+      <w:szCs w:val="28"/>
+    </w:rPr>
+  </w:style>
+  <w:style w:type="paragraph" w:styleId="Overskrift2">
+    <w:name w:val="heading 2"/>
+    <w:basedOn w:val="Normal"/>
+    <w:next w:val="Normal"/>
+    <w:link w:val="Overskrift2Tegn"/>
+    <w:uiPriority w:val="9"/>
+    <w:unhideWhenUsed/>
+    <w:qFormat/>
+    <w:rsid w:val="00EA0784"/>
+    <w:pPr>
+      <w:keepNext/>
+      <w:keepLines/>
+      <w:spacing w:before="200" w:after="0"/>
+      <w:outlineLvl w:val="1"/>
+    </w:pPr>
+    <w:rPr>
+      <w:rFonts w:asciiTheme="majorHAnsi" w:eastAsiaTheme="majorEastAsia" w:hAnsiTheme="majorHAnsi" w:cstheme="majorBidi"/>
+      <w:b/>
+      <w:bCs/>
+      <w:color w:val="1CADE4" w:themeColor="accent1"/>
+      <w:sz w:val="26"/>
+      <w:szCs w:val="26"/>
+    </w:rPr>
+  </w:style>
+  <w:style w:type="paragraph" w:styleId="Overskrift3">
+    <w:name w:val="heading 3"/>
+    <w:basedOn w:val="Normal"/>
+    <w:next w:val="Normal"/>
+    <w:link w:val="Overskrift3Tegn"/>
+    <w:uiPriority w:val="9"/>
+    <w:unhideWhenUsed/>
+    <w:qFormat/>
+    <w:rsid w:val="00EA0784"/>
+    <w:pPr>
+      <w:keepNext/>
+      <w:keepLines/>
+      <w:spacing w:before="200" w:after="0"/>
+      <w:outlineLvl w:val="2"/>
+    </w:pPr>
+    <w:rPr>
+      <w:rFonts w:asciiTheme="majorHAnsi" w:eastAsiaTheme="majorEastAsia" w:hAnsiTheme="majorHAnsi" w:cstheme="majorBidi"/>
+      <w:b/>
+      <w:bCs/>
+      <w:color w:val="1CADE4" w:themeColor="accent1"/>
+    </w:rPr>
+  </w:style>
+  <w:style w:type="paragraph" w:styleId="Overskrift4">
+    <w:name w:val="heading 4"/>
+    <w:basedOn w:val="Normal"/>
+    <w:next w:val="Normal"/>
+    <w:link w:val="Overskrift4Tegn"/>
+    <w:uiPriority w:val="9"/>
+    <w:unhideWhenUsed/>
+    <w:qFormat/>
+    <w:rsid w:val="00EA0784"/>
+    <w:pPr>
+      <w:keepNext/>
+      <w:keepLines/>
+      <w:spacing w:before="200" w:after="0"/>
+      <w:outlineLvl w:val="3"/>
+    </w:pPr>
+    <w:rPr>
+      <w:rFonts w:asciiTheme="majorHAnsi" w:eastAsiaTheme="majorEastAsia" w:hAnsiTheme="majorHAnsi" w:cstheme="majorBidi"/>
+      <w:b/>
+      <w:bCs/>
+      <w:i/>
+      <w:iCs/>
+      <w:color w:val="1CADE4" w:themeColor="accent1"/>
+    </w:rPr>
+  </w:style>
+  <w:style w:type="paragraph" w:styleId="Overskrift5">
+    <w:name w:val="heading 5"/>
+    <w:basedOn w:val="Normal"/>
+    <w:next w:val="Normal"/>
+    <w:link w:val="Overskrift5Tegn"/>
+    <w:uiPriority w:val="9"/>
+    <w:semiHidden/>
+    <w:unhideWhenUsed/>
+    <w:qFormat/>
+    <w:rsid w:val="00EA0784"/>
+    <w:pPr>
+      <w:keepNext/>
+      <w:keepLines/>
+      <w:spacing w:before="200" w:after="0"/>
+      <w:outlineLvl w:val="4"/>
+    </w:pPr>
+    <w:rPr>
+      <w:rFonts w:asciiTheme="majorHAnsi" w:eastAsiaTheme="majorEastAsia" w:hAnsiTheme="majorHAnsi" w:cstheme="majorBidi"/>
+      <w:color w:val="0D5571" w:themeColor="accent1" w:themeShade="7F"/>
+    </w:rPr>
+  </w:style>
+  <w:style w:type="paragraph" w:styleId="Overskrift6">
+    <w:name w:val="heading 6"/>
+    <w:basedOn w:val="Normal"/>
+    <w:next w:val="Normal"/>
+    <w:link w:val="Overskrift6Tegn"/>
+    <w:uiPriority w:val="9"/>
+    <w:semiHidden/>
+    <w:unhideWhenUsed/>
+    <w:qFormat/>
+    <w:rsid w:val="00EA0784"/>
+    <w:pPr>
+      <w:keepNext/>
+      <w:keepLines/>
+      <w:spacing w:before="200" w:after="0"/>
+      <w:outlineLvl w:val="5"/>
+    </w:pPr>
+    <w:rPr>
+      <w:rFonts w:asciiTheme="majorHAnsi" w:eastAsiaTheme="majorEastAsia" w:hAnsiTheme="majorHAnsi" w:cstheme="majorBidi"/>
+      <w:i/>
+      <w:iCs/>
+      <w:color w:val="0D5571" w:themeColor="accent1" w:themeShade="7F"/>
+    </w:rPr>
+  </w:style>
+  <w:style w:type="paragraph" w:styleId="Overskrift7">
+    <w:name w:val="heading 7"/>
+    <w:basedOn w:val="Normal"/>
+    <w:next w:val="Normal"/>
+    <w:link w:val="Overskrift7Tegn"/>
+    <w:uiPriority w:val="9"/>
+    <w:semiHidden/>
+    <w:unhideWhenUsed/>
+    <w:qFormat/>
+    <w:rsid w:val="00EA0784"/>
+    <w:pPr>
+      <w:keepNext/>
+      <w:keepLines/>
+      <w:spacing w:before="200" w:after="0"/>
+      <w:outlineLvl w:val="6"/>
+    </w:pPr>
+    <w:rPr>
+      <w:rFonts w:asciiTheme="majorHAnsi" w:eastAsiaTheme="majorEastAsia" w:hAnsiTheme="majorHAnsi" w:cstheme="majorBidi"/>
+      <w:i/>
+      <w:iCs/>
+      <w:color w:val="404040" w:themeColor="text1" w:themeTint="BF"/>
+    </w:rPr>
+  </w:style>
+  <w:style w:type="paragraph" w:styleId="Overskrift8">
+    <w:name w:val="heading 8"/>
+    <w:basedOn w:val="Normal"/>
+    <w:next w:val="Normal"/>
+    <w:link w:val="Overskrift8Tegn"/>
+    <w:uiPriority w:val="9"/>
+    <w:semiHidden/>
+    <w:unhideWhenUsed/>
+    <w:qFormat/>
+    <w:rsid w:val="00EA0784"/>
+    <w:pPr>
+      <w:keepNext/>
+      <w:keepLines/>
+      <w:spacing w:before="200" w:after="0"/>
+      <w:outlineLvl w:val="7"/>
+    </w:pPr>
+    <w:rPr>
+      <w:rFonts w:asciiTheme="majorHAnsi" w:eastAsiaTheme="majorEastAsia" w:hAnsiTheme="majorHAnsi" w:cstheme="majorBidi"/>
+      <w:color w:val="1CADE4" w:themeColor="accent1"/>
+      <w:sz w:val="20"/>
+      <w:szCs w:val="20"/>
+    </w:rPr>
+  </w:style>
+  <w:style w:type="paragraph" w:styleId="Overskrift9">
+    <w:name w:val="heading 9"/>
+    <w:basedOn w:val="Normal"/>
+    <w:next w:val="Normal"/>
+    <w:link w:val="Overskrift9Tegn"/>
+    <w:uiPriority w:val="9"/>
+    <w:semiHidden/>
+    <w:unhideWhenUsed/>
+    <w:qFormat/>
+    <w:rsid w:val="00EA0784"/>
+    <w:pPr>
+      <w:keepNext/>
+      <w:keepLines/>
+      <w:spacing w:before="200" w:after="0"/>
+      <w:outlineLvl w:val="8"/>
+    </w:pPr>
+    <w:rPr>
+      <w:rFonts w:asciiTheme="majorHAnsi" w:eastAsiaTheme="majorEastAsia" w:hAnsiTheme="majorHAnsi" w:cstheme="majorBidi"/>
+      <w:i/>
+      <w:iCs/>
+      <w:color w:val="404040" w:themeColor="text1" w:themeTint="BF"/>
+      <w:sz w:val="20"/>
+      <w:szCs w:val="20"/>
+    </w:rPr>
+  </w:style>
+  <w:style w:type="character" w:default="1" w:styleId="Standardskriftforavsnitt">
+    <w:name w:val="Default Paragraph Font"/>
+    <w:uiPriority w:val="1"/>
+    <w:semiHidden/>
+    <w:unhideWhenUsed/>
+  </w:style>
+  <w:style w:type="table" w:default="1" w:styleId="Vanligtabell">
+    <w:name w:val="Normal Table"/>
+    <w:uiPriority w:val="99"/>
+    <w:semiHidden/>
+    <w:unhideWhenUsed/>
+    <w:tblPr>
+      <w:tblInd w:w="0" w:type="dxa"/>
+      <w:tblCellMar>
+        <w:top w:w="0" w:type="dxa"/>
+        <w:left w:w="108" w:type="dxa"/>
+        <w:bottom w:w="0" w:type="dxa"/>
+        <w:right w:w="108" w:type="dxa"/>
+      </w:tblCellMar>
+    </w:tblPr>
+  </w:style>
+  <w:style w:type="numbering" w:default="1" w:styleId="Ingenliste">
+    <w:name w:val="No List"/>
+    <w:uiPriority w:val="99"/>
+    <w:semiHidden/>
+    <w:unhideWhenUsed/>
+  </w:style>
+  <w:style w:type="character" w:customStyle="1" w:styleId="Overskrift2Tegn">
+    <w:name w:val="Overskrift 2 Tegn"/>
+    <w:basedOn w:val="Standardskriftforavsnitt"/>
+    <w:link w:val="Overskrift2"/>
+    <w:uiPriority w:val="9"/>
+    <w:rsid w:val="00EA0784"/>
+    <w:rPr>
+      <w:rFonts w:asciiTheme="majorHAnsi" w:eastAsiaTheme="majorEastAsia" w:hAnsiTheme="majorHAnsi" w:cstheme="majorBidi"/>
+      <w:b/>
+      <w:bCs/>
+      <w:color w:val="1CADE4" w:themeColor="accent1"/>
+      <w:sz w:val="26"/>
+      <w:szCs w:val="26"/>
+    </w:rPr>
+  </w:style>
+  <w:style w:type="character" w:customStyle="1" w:styleId="Overskrift1Tegn">
+    <w:name w:val="Overskrift 1 Tegn"/>
+    <w:basedOn w:val="Standardskriftforavsnitt"/>
+    <w:link w:val="Overskrift1"/>
+    <w:uiPriority w:val="9"/>
+    <w:rsid w:val="00EA0784"/>
+    <w:rPr>
+      <w:rFonts w:asciiTheme="majorHAnsi" w:eastAsiaTheme="majorEastAsia" w:hAnsiTheme="majorHAnsi" w:cstheme="majorBidi"/>
+      <w:b/>
+      <w:bCs/>
+      <w:color w:val="1481AB" w:themeColor="accent1" w:themeShade="BF"/>
+      <w:sz w:val="28"/>
+      <w:szCs w:val="28"/>
+    </w:rPr>
+  </w:style>
+  <w:style w:type="character" w:customStyle="1" w:styleId="Overskrift3Tegn">
+    <w:name w:val="Overskrift 3 Tegn"/>
+    <w:basedOn w:val="Standardskriftforavsnitt"/>
+    <w:link w:val="Overskrift3"/>
+    <w:uiPriority w:val="9"/>
+    <w:rsid w:val="00EA0784"/>
+    <w:rPr>
+      <w:rFonts w:asciiTheme="majorHAnsi" w:eastAsiaTheme="majorEastAsia" w:hAnsiTheme="majorHAnsi" w:cstheme="majorBidi"/>
+      <w:b/>
+      <w:bCs/>
+      <w:color w:val="1CADE4" w:themeColor="accent1"/>
+    </w:rPr>
+  </w:style>
+  <w:style w:type="character" w:customStyle="1" w:styleId="Overskrift4Tegn">
+    <w:name w:val="Overskrift 4 Tegn"/>
+    <w:basedOn w:val="Standardskriftforavsnitt"/>
+    <w:link w:val="Overskrift4"/>
+    <w:uiPriority w:val="9"/>
+    <w:rsid w:val="00EA0784"/>
+    <w:rPr>
+      <w:rFonts w:asciiTheme="majorHAnsi" w:eastAsiaTheme="majorEastAsia" w:hAnsiTheme="majorHAnsi" w:cstheme="majorBidi"/>
+      <w:b/>
+      <w:bCs/>
+      <w:i/>
+      <w:iCs/>
+      <w:color w:val="1CADE4" w:themeColor="accent1"/>
+    </w:rPr>
+  </w:style>
+  <w:style w:type="character" w:customStyle="1" w:styleId="Overskrift5Tegn">
+    <w:name w:val="Overskrift 5 Tegn"/>
+    <w:basedOn w:val="Standardskriftforavsnitt"/>
+    <w:link w:val="Overskrift5"/>
+    <w:uiPriority w:val="9"/>
+    <w:semiHidden/>
+    <w:rsid w:val="00EA0784"/>
+    <w:rPr>
+      <w:rFonts w:asciiTheme="majorHAnsi" w:eastAsiaTheme="majorEastAsia" w:hAnsiTheme="majorHAnsi" w:cstheme="majorBidi"/>
+      <w:color w:val="0D5571" w:themeColor="accent1" w:themeShade="7F"/>
+    </w:rPr>
+  </w:style>
+  <w:style w:type="character" w:customStyle="1" w:styleId="Overskrift6Tegn">
+    <w:name w:val="Overskrift 6 Tegn"/>
+    <w:basedOn w:val="Standardskriftforavsnitt"/>
+    <w:link w:val="Overskrift6"/>
+    <w:uiPriority w:val="9"/>
+    <w:semiHidden/>
+    <w:rsid w:val="00EA0784"/>
+    <w:rPr>
+      <w:rFonts w:asciiTheme="majorHAnsi" w:eastAsiaTheme="majorEastAsia" w:hAnsiTheme="majorHAnsi" w:cstheme="majorBidi"/>
+      <w:i/>
+      <w:iCs/>
+      <w:color w:val="0D5571" w:themeColor="accent1" w:themeShade="7F"/>
+    </w:rPr>
+  </w:style>
+  <w:style w:type="character" w:customStyle="1" w:styleId="Overskrift7Tegn">
+    <w:name w:val="Overskrift 7 Tegn"/>
+    <w:basedOn w:val="Standardskriftforavsnitt"/>
+    <w:link w:val="Overskrift7"/>
+    <w:uiPriority w:val="9"/>
+    <w:semiHidden/>
+    <w:rsid w:val="00EA0784"/>
+    <w:rPr>
+      <w:rFonts w:asciiTheme="majorHAnsi" w:eastAsiaTheme="majorEastAsia" w:hAnsiTheme="majorHAnsi" w:cstheme="majorBidi"/>
+      <w:i/>
+      <w:iCs/>
+      <w:color w:val="404040" w:themeColor="text1" w:themeTint="BF"/>
+    </w:rPr>
+  </w:style>
+  <w:style w:type="character" w:customStyle="1" w:styleId="Overskrift8Tegn">
+    <w:name w:val="Overskrift 8 Tegn"/>
+    <w:basedOn w:val="Standardskriftforavsnitt"/>
+    <w:link w:val="Overskrift8"/>
+    <w:uiPriority w:val="9"/>
+    <w:semiHidden/>
+    <w:rsid w:val="00EA0784"/>
+    <w:rPr>
+      <w:rFonts w:asciiTheme="majorHAnsi" w:eastAsiaTheme="majorEastAsia" w:hAnsiTheme="majorHAnsi" w:cstheme="majorBidi"/>
+      <w:color w:val="1CADE4" w:themeColor="accent1"/>
+      <w:sz w:val="20"/>
+      <w:szCs w:val="20"/>
+    </w:rPr>
+  </w:style>
+  <w:style w:type="character" w:customStyle="1" w:styleId="Overskrift9Tegn">
+    <w:name w:val="Overskrift 9 Tegn"/>
+    <w:basedOn w:val="Standardskriftforavsnitt"/>
+    <w:link w:val="Overskrift9"/>
+    <w:uiPriority w:val="9"/>
+    <w:semiHidden/>
+    <w:rsid w:val="00EA0784"/>
+    <w:rPr>
+      <w:rFonts w:asciiTheme="majorHAnsi" w:eastAsiaTheme="majorEastAsia" w:hAnsiTheme="majorHAnsi" w:cstheme="majorBidi"/>
+      <w:i/>
+      <w:iCs/>
+      <w:color w:val="404040" w:themeColor="text1" w:themeTint="BF"/>
+      <w:sz w:val="20"/>
+      <w:szCs w:val="20"/>
+    </w:rPr>
+  </w:style>
+  <w:style w:type="paragraph" w:styleId="Bildetekst">
+    <w:name w:val="caption"/>
+    <w:basedOn w:val="Normal"/>
+    <w:next w:val="Normal"/>
+    <w:uiPriority w:val="35"/>
+    <w:semiHidden/>
+    <w:unhideWhenUsed/>
+    <w:qFormat/>
+    <w:rsid w:val="00EA0784"/>
+    <w:pPr>
+      <w:spacing w:line="240" w:lineRule="auto"/>
+    </w:pPr>
+    <w:rPr>
+      <w:b/>
+      <w:bCs/>
+      <w:color w:val="1CADE4" w:themeColor="accent1"/>
+      <w:sz w:val="18"/>
+      <w:szCs w:val="18"/>
+    </w:rPr>
+  </w:style>
+  <w:style w:type="paragraph" w:styleId="Tittel">
+    <w:name w:val="Title"/>
+    <w:basedOn w:val="Normal"/>
+    <w:next w:val="Normal"/>
+    <w:link w:val="TittelTegn"/>
+    <w:uiPriority w:val="10"/>
+    <w:qFormat/>
+    <w:rsid w:val="00EA0784"/>
+    <w:pPr>
+      <w:pBdr>
+        <w:bottom w:val="single" w:sz="8" w:space="4" w:color="1CADE4" w:themeColor="accent1"/>
+      </w:pBdr>
+      <w:spacing w:after="300" w:line="240" w:lineRule="auto"/>
+      <w:contextualSpacing/>
+    </w:pPr>
+    <w:rPr>
+      <w:rFonts w:asciiTheme="majorHAnsi" w:eastAsiaTheme="majorEastAsia" w:hAnsiTheme="majorHAnsi" w:cstheme="majorBidi"/>
+      <w:color w:val="264356" w:themeColor="text2" w:themeShade="BF"/>
+      <w:spacing w:val="5"/>
+      <w:sz w:val="52"/>
+      <w:szCs w:val="52"/>
+    </w:rPr>
+  </w:style>
+  <w:style w:type="character" w:customStyle="1" w:styleId="TittelTegn">
+    <w:name w:val="Tittel Tegn"/>
+    <w:basedOn w:val="Standardskriftforavsnitt"/>
+    <w:link w:val="Tittel"/>
+    <w:uiPriority w:val="10"/>
+    <w:rsid w:val="00EA0784"/>
+    <w:rPr>
+      <w:rFonts w:asciiTheme="majorHAnsi" w:eastAsiaTheme="majorEastAsia" w:hAnsiTheme="majorHAnsi" w:cstheme="majorBidi"/>
+      <w:color w:val="264356" w:themeColor="text2" w:themeShade="BF"/>
+      <w:spacing w:val="5"/>
+      <w:sz w:val="52"/>
+      <w:szCs w:val="52"/>
+    </w:rPr>
+  </w:style>
+  <w:style w:type="paragraph" w:styleId="Undertittel">
+    <w:name w:val="Subtitle"/>
+    <w:basedOn w:val="Normal"/>
+    <w:next w:val="Normal"/>
+    <w:link w:val="UndertittelTegn"/>
+    <w:uiPriority w:val="11"/>
+    <w:qFormat/>
+    <w:rsid w:val="00EA0784"/>
+    <w:pPr>
+      <w:numPr>
+        <w:ilvl w:val="1"/>
+      </w:numPr>
+    </w:pPr>
+    <w:rPr>
+      <w:rFonts w:asciiTheme="majorHAnsi" w:eastAsiaTheme="majorEastAsia" w:hAnsiTheme="majorHAnsi" w:cstheme="majorBidi"/>
+      <w:i/>
+      <w:iCs/>
+      <w:color w:val="1CADE4" w:themeColor="accent1"/>
+      <w:spacing w:val="15"/>
+      <w:sz w:val="24"/>
+      <w:szCs w:val="24"/>
+    </w:rPr>
+  </w:style>
+  <w:style w:type="character" w:customStyle="1" w:styleId="UndertittelTegn">
+    <w:name w:val="Undertittel Tegn"/>
+    <w:basedOn w:val="Standardskriftforavsnitt"/>
+    <w:link w:val="Undertittel"/>
+    <w:uiPriority w:val="11"/>
+    <w:rsid w:val="00EA0784"/>
+    <w:rPr>
+      <w:rFonts w:asciiTheme="majorHAnsi" w:eastAsiaTheme="majorEastAsia" w:hAnsiTheme="majorHAnsi" w:cstheme="majorBidi"/>
+      <w:i/>
+      <w:iCs/>
+      <w:color w:val="1CADE4" w:themeColor="accent1"/>
+      <w:spacing w:val="15"/>
+      <w:sz w:val="24"/>
+      <w:szCs w:val="24"/>
+    </w:rPr>
+  </w:style>
+  <w:style w:type="character" w:styleId="Sterk">
+    <w:name w:val="Strong"/>
+    <w:basedOn w:val="Standardskriftforavsnitt"/>
+    <w:uiPriority w:val="22"/>
+    <w:qFormat/>
+    <w:rsid w:val="00EA0784"/>
+    <w:rPr>
+      <w:b/>
+      <w:bCs/>
+    </w:rPr>
+  </w:style>
+  <w:style w:type="character" w:styleId="Uthevet">
+    <w:name w:val="Emphasis"/>
+    <w:basedOn w:val="Standardskriftforavsnitt"/>
+    <w:uiPriority w:val="20"/>
+    <w:qFormat/>
+    <w:rsid w:val="00EA0784"/>
+    <w:rPr>
+      <w:i/>
+      <w:iCs/>
+    </w:rPr>
+  </w:style>
+  <w:style w:type="paragraph" w:styleId="Ingenmellomrom">
+    <w:name w:val="No Spacing"/>
+    <w:uiPriority w:val="1"/>
+    <w:qFormat/>
+    <w:rsid w:val="00EA0784"/>
+    <w:pPr>
+      <w:spacing w:after="0" w:line="240" w:lineRule="auto"/>
+    </w:pPr>
+  </w:style>
+  <w:style w:type="paragraph" w:styleId="Sitat">
+    <w:name w:val="Quote"/>
+    <w:basedOn w:val="Normal"/>
+    <w:next w:val="Normal"/>
+    <w:link w:val="SitatTegn"/>
+    <w:uiPriority w:val="29"/>
+    <w:qFormat/>
+    <w:rsid w:val="00EA0784"/>
+    <w:rPr>
+      <w:i/>
+      <w:iCs/>
+      <w:color w:val="000000" w:themeColor="text1"/>
+    </w:rPr>
+  </w:style>
+  <w:style w:type="character" w:customStyle="1" w:styleId="SitatTegn">
+    <w:name w:val="Sitat Tegn"/>
+    <w:basedOn w:val="Standardskriftforavsnitt"/>
+    <w:link w:val="Sitat"/>
+    <w:uiPriority w:val="29"/>
+    <w:rsid w:val="00EA0784"/>
+    <w:rPr>
+      <w:i/>
+      <w:iCs/>
+      <w:color w:val="000000" w:themeColor="text1"/>
+    </w:rPr>
+  </w:style>
+  <w:style w:type="paragraph" w:styleId="Sterktsitat">
+    <w:name w:val="Intense Quote"/>
+    <w:basedOn w:val="Normal"/>
+    <w:next w:val="Normal"/>
+    <w:link w:val="SterktsitatTegn"/>
+    <w:uiPriority w:val="30"/>
+    <w:qFormat/>
+    <w:rsid w:val="00EA0784"/>
+    <w:pPr>
+      <w:pBdr>
+        <w:bottom w:val="single" w:sz="4" w:space="4" w:color="1CADE4" w:themeColor="accent1"/>
+      </w:pBdr>
+      <w:spacing w:before="200" w:after="280"/>
+      <w:ind w:left="936" w:right="936"/>
+    </w:pPr>
+    <w:rPr>
+      <w:b/>
+      <w:bCs/>
+      <w:i/>
+      <w:iCs/>
+      <w:color w:val="1CADE4" w:themeColor="accent1"/>
+    </w:rPr>
+  </w:style>
+  <w:style w:type="character" w:customStyle="1" w:styleId="SterktsitatTegn">
+    <w:name w:val="Sterkt sitat Tegn"/>
+    <w:basedOn w:val="Standardskriftforavsnitt"/>
+    <w:link w:val="Sterktsitat"/>
+    <w:uiPriority w:val="30"/>
+    <w:rsid w:val="00EA0784"/>
+    <w:rPr>
+      <w:b/>
+      <w:bCs/>
+      <w:i/>
+      <w:iCs/>
+      <w:color w:val="1CADE4" w:themeColor="accent1"/>
+    </w:rPr>
+  </w:style>
+  <w:style w:type="character" w:styleId="Svakutheving">
+    <w:name w:val="Subtle Emphasis"/>
+    <w:basedOn w:val="Standardskriftforavsnitt"/>
+    <w:uiPriority w:val="19"/>
+    <w:qFormat/>
+    <w:rsid w:val="00EA0784"/>
+    <w:rPr>
+      <w:i/>
+      <w:iCs/>
+      <w:color w:val="808080" w:themeColor="text1" w:themeTint="7F"/>
+    </w:rPr>
+  </w:style>
+  <w:style w:type="character" w:styleId="Sterkutheving">
+    <w:name w:val="Intense Emphasis"/>
+    <w:basedOn w:val="Standardskriftforavsnitt"/>
+    <w:uiPriority w:val="21"/>
+    <w:qFormat/>
+    <w:rsid w:val="00EA0784"/>
+    <w:rPr>
+      <w:b/>
+      <w:bCs/>
+      <w:i/>
+      <w:iCs/>
+      <w:color w:val="1CADE4" w:themeColor="accent1"/>
+    </w:rPr>
+  </w:style>
+  <w:style w:type="character" w:styleId="Svakreferanse">
+    <w:name w:val="Subtle Reference"/>
+    <w:basedOn w:val="Standardskriftforavsnitt"/>
+    <w:uiPriority w:val="31"/>
+    <w:qFormat/>
+    <w:rsid w:val="00EA0784"/>
+    <w:rPr>
+      <w:smallCaps/>
+      <w:color w:val="2683C6" w:themeColor="accent2"/>
+      <w:u w:val="single"/>
+    </w:rPr>
+  </w:style>
+  <w:style w:type="character" w:styleId="Sterkreferanse">
+    <w:name w:val="Intense Reference"/>
+    <w:basedOn w:val="Standardskriftforavsnitt"/>
+    <w:uiPriority w:val="32"/>
+    <w:qFormat/>
+    <w:rsid w:val="00EA0784"/>
+    <w:rPr>
+      <w:b/>
+      <w:bCs/>
+      <w:smallCaps/>
+      <w:color w:val="2683C6" w:themeColor="accent2"/>
+      <w:spacing w:val="5"/>
+      <w:u w:val="single"/>
+    </w:rPr>
+  </w:style>
+  <w:style w:type="character" w:styleId="Boktittel">
+    <w:name w:val="Book Title"/>
+    <w:basedOn w:val="Standardskriftforavsnitt"/>
+    <w:uiPriority w:val="33"/>
+    <w:qFormat/>
+    <w:rsid w:val="00EA0784"/>
+    <w:rPr>
+      <w:b/>
+      <w:bCs/>
+      <w:smallCaps/>
+      <w:spacing w:val="5"/>
+    </w:rPr>
+  </w:style>
+  <w:style w:type="paragraph" w:styleId="Overskriftforinnholdsfortegnelse">
+    <w:name w:val="TOC Heading"/>
+    <w:basedOn w:val="Overskrift1"/>
+    <w:next w:val="Normal"/>
+    <w:uiPriority w:val="39"/>
+    <w:semiHidden/>
+    <w:unhideWhenUsed/>
+    <w:qFormat/>
+    <w:rsid w:val="00EA0784"/>
+    <w:pPr>
+      <w:outlineLvl w:val="9"/>
+    </w:pPr>
+  </w:style>
+  <w:style w:type="paragraph" w:styleId="Bobletekst">
+    <w:name w:val="Balloon Text"/>
+    <w:basedOn w:val="Normal"/>
+    <w:link w:val="BobletekstTegn"/>
+    <w:uiPriority w:val="99"/>
+    <w:semiHidden/>
+    <w:unhideWhenUsed/>
+    <w:rsid w:val="008A25FF"/>
+    <w:pPr>
+      <w:spacing w:after="0" w:line="240" w:lineRule="auto"/>
+    </w:pPr>
+    <w:rPr>
+      <w:rFonts w:ascii="Lucida Grande" w:hAnsi="Lucida Grande"/>
+      <w:sz w:val="18"/>
+      <w:szCs w:val="18"/>
+    </w:rPr>
+  </w:style>
+  <w:style w:type="character" w:customStyle="1" w:styleId="BobletekstTegn">
+    <w:name w:val="Bobletekst Tegn"/>
+    <w:basedOn w:val="Standardskriftforavsnitt"/>
+    <w:link w:val="Bobletekst"/>
+    <w:uiPriority w:val="99"/>
+    <w:semiHidden/>
+    <w:rsid w:val="008A25FF"/>
+    <w:rPr>
+      <w:rFonts w:ascii="Lucida Grande" w:hAnsi="Lucida Grande"/>
+      <w:sz w:val="18"/>
+      <w:szCs w:val="18"/>
+    </w:rPr>
   </w:style>
 </w:styles>
 </file>
@@ -1851,7 +2670,7 @@
     </a:clrScheme>
     <a:fontScheme name="Office">
       <a:majorFont>
-        <a:latin typeface="Calibri Light" panose="020F0302020204030204"/>
+        <a:latin typeface="Calibri Light"/>
         <a:ea typeface=""/>
         <a:cs typeface=""/>
         <a:font script="Jpan" typeface="ＭＳ ゴシック"/>
@@ -1886,7 +2705,7 @@
         <a:font script="Geor" typeface="Sylfaen"/>
       </a:majorFont>
       <a:minorFont>
-        <a:latin typeface="Calibri" panose="020F0502020204030204"/>
+        <a:latin typeface="Calibri"/>
         <a:ea typeface=""/>
         <a:cs typeface=""/>
         <a:font script="Jpan" typeface="ＭＳ 明朝"/>
@@ -2063,7 +2882,7 @@
   <a:extraClrSchemeLst/>
   <a:extLst>
     <a:ext uri="{05A4C25C-085E-4340-85A3-A5531E510DB2}">
-      <thm15:themeFamily xmlns:thm15="http://schemas.microsoft.com/office/thememl/2012/main" name="Office Theme" id="{62F939B6-93AF-4DB8-9C6B-D6C7DFDC589F}" vid="{4A3C46E8-61CC-4603-A589-7422A47A8E4A}"/>
+      <thm15:themeFamily xmlns:thm15="http://schemas.microsoft.com/office/thememl/2012/main" xmlns="" name="Office Theme" id="{62F939B6-93AF-4DB8-9C6B-D6C7DFDC589F}" vid="{4A3C46E8-61CC-4603-A589-7422A47A8E4A}"/>
     </a:ext>
   </a:extLst>
 </a:theme>

</xml_diff>

<commit_message>
Added support for unit codes as text
</commit_message>
<xml_diff>
--- a/EHFInvoice/2.0/StylesheetDocumentation.docx
+++ b/EHFInvoice/2.0/StylesheetDocumentation.docx
@@ -202,8 +202,6 @@
       <w:r>
         <w:t xml:space="preserve">y where the CSS file is placed </w:t>
       </w:r>
-      <w:bookmarkStart w:id="0" w:name="_GoBack"/>
-      <w:bookmarkEnd w:id="0"/>
       <w:r>
         <w:t>(</w:t>
       </w:r>
@@ -371,7 +369,75 @@
         </w:drawing>
       </w:r>
     </w:p>
+    <w:p>
+      <w:pPr>
+        <w:pStyle w:val="Heading1"/>
+      </w:pPr>
+      <w:r>
+        <w:t>UnitCodes as text</w:t>
+      </w:r>
+    </w:p>
     <w:p/>
+    <w:p>
+      <w:r>
+        <w:t xml:space="preserve">The stylesheet is set up to be able to show most common unit codes as text, instead of the unit code it self. To use </w:t>
+      </w:r>
+      <w:r>
+        <w:t>this function, open the CommonT</w:t>
+      </w:r>
+      <w:r>
+        <w:t>emplates.xsl and change the parameter pUoMText value to b</w:t>
+      </w:r>
+      <w:r>
+        <w:t>e ‘yes’. Default value is ‘not’, which means that the codes, as sent in the file, will be visible in the html.</w:t>
+      </w:r>
+      <w:bookmarkStart w:id="0" w:name="_GoBack"/>
+      <w:bookmarkEnd w:id="0"/>
+    </w:p>
+    <w:p/>
+    <w:p>
+      <w:r>
+        <w:rPr>
+          <w:noProof/>
+          <w:lang w:val="en-US"/>
+        </w:rPr>
+        <w:drawing>
+          <wp:inline distT="0" distB="0" distL="0" distR="0" wp14:anchorId="164C5212" wp14:editId="14F11F2A">
+            <wp:extent cx="5731510" cy="2510790"/>
+            <wp:effectExtent l="0" t="0" r="8890" b="3810"/>
+            <wp:docPr id="4" name="Picture 4"/>
+            <wp:cNvGraphicFramePr>
+              <a:graphicFrameLocks xmlns:a="http://schemas.openxmlformats.org/drawingml/2006/main" noChangeAspect="1"/>
+            </wp:cNvGraphicFramePr>
+            <a:graphic xmlns:a="http://schemas.openxmlformats.org/drawingml/2006/main">
+              <a:graphicData uri="http://schemas.openxmlformats.org/drawingml/2006/picture">
+                <pic:pic xmlns:pic="http://schemas.openxmlformats.org/drawingml/2006/picture">
+                  <pic:nvPicPr>
+                    <pic:cNvPr id="1" name=""/>
+                    <pic:cNvPicPr/>
+                  </pic:nvPicPr>
+                  <pic:blipFill>
+                    <a:blip r:embed="rId9"/>
+                    <a:stretch>
+                      <a:fillRect/>
+                    </a:stretch>
+                  </pic:blipFill>
+                  <pic:spPr>
+                    <a:xfrm>
+                      <a:off x="0" y="0"/>
+                      <a:ext cx="5731510" cy="2510790"/>
+                    </a:xfrm>
+                    <a:prstGeom prst="rect">
+                      <a:avLst/>
+                    </a:prstGeom>
+                  </pic:spPr>
+                </pic:pic>
+              </a:graphicData>
+            </a:graphic>
+          </wp:inline>
+        </w:drawing>
+      </w:r>
+    </w:p>
     <w:sectPr>
       <w:pgSz w:w="11906" w:h="16838"/>
       <w:pgMar w:top="1440" w:right="1440" w:bottom="1440" w:left="1440" w:header="708" w:footer="708" w:gutter="0"/>
@@ -1922,6 +1988,36 @@
       <w:szCs w:val="18"/>
     </w:rPr>
   </w:style>
+  <w:style w:type="paragraph" w:styleId="DocumentMap">
+    <w:name w:val="Document Map"/>
+    <w:basedOn w:val="Normal"/>
+    <w:link w:val="DocumentMapChar"/>
+    <w:uiPriority w:val="99"/>
+    <w:semiHidden/>
+    <w:unhideWhenUsed/>
+    <w:rsid w:val="000D30A0"/>
+    <w:pPr>
+      <w:spacing w:after="0" w:line="240" w:lineRule="auto"/>
+    </w:pPr>
+    <w:rPr>
+      <w:rFonts w:ascii="Times New Roman" w:hAnsi="Times New Roman" w:cs="Times New Roman"/>
+      <w:sz w:val="24"/>
+      <w:szCs w:val="24"/>
+    </w:rPr>
+  </w:style>
+  <w:style w:type="character" w:customStyle="1" w:styleId="DocumentMapChar">
+    <w:name w:val="Document Map Char"/>
+    <w:basedOn w:val="DefaultParagraphFont"/>
+    <w:link w:val="DocumentMap"/>
+    <w:uiPriority w:val="99"/>
+    <w:semiHidden/>
+    <w:rsid w:val="000D30A0"/>
+    <w:rPr>
+      <w:rFonts w:ascii="Times New Roman" w:hAnsi="Times New Roman" w:cs="Times New Roman"/>
+      <w:sz w:val="24"/>
+      <w:szCs w:val="24"/>
+    </w:rPr>
+  </w:style>
 </w:styles>
 </file>
 

</xml_diff>